<commit_message>
se actualiza apartado sitio web
se actualiza apartado sitio web
</commit_message>
<xml_diff>
--- a/Step by Step.docx
+++ b/Step by Step.docx
@@ -265,14 +265,7 @@
                 <w:color w:val="1155CC"/>
                 <w:u w:val="single"/>
               </w:rPr>
-              <w:t>https://www.amazon.com/HiLetgo-ESP-WROOM-32-Development-Microcontrol</w:t>
-            </w:r>
-            <w:r>
-              <w:rPr>
-                <w:color w:val="1155CC"/>
-                <w:u w:val="single"/>
-              </w:rPr>
-              <w:t>ler-Integrated/dp/B0718T232Z/ref=sr_1_2_sspa?s=pc&amp;ie=UTF8&amp;qid=1546890936&amp;sr=1-2-spons&amp;keywords=esp32&amp;psc=1</w:t>
+              <w:t>https://www.amazon.com/HiLetgo-ESP-WROOM-32-Development-Microcontroller-Integrated/dp/B0718T232Z/ref=sr_1_2_sspa?s=pc&amp;ie=UTF8&amp;qid=1546890936&amp;sr=1-2-spons&amp;keywords=esp32&amp;psc=1</w:t>
             </w:r>
           </w:p>
         </w:tc>
@@ -377,9 +370,26 @@
             </w:tcMar>
           </w:tcPr>
           <w:p>
-            <w:r>
-              <w:t>https://www.amazon.com/SainSmart-HC-SR04-Ranging-Detector-Distance/dp/B004U8TOE6/ref=sr_1_10?s=movies-tv&amp;ie=UTF8&amp;qid=1546893679&amp;sr=8-10&amp;keywords=hc-sr04</w:t>
-            </w:r>
+            <w:hyperlink r:id="rId7" w:history="1">
+              <w:r>
+                <w:rPr>
+                  <w:rStyle w:val="Hyperlink"/>
+                </w:rPr>
+                <w:t>https://www.amazon.com/SainSmart-HC-SR04-Ranging-Detector-Distance/dp/B004U8TOE6/ref=sr_1_10?s=movies-tv&amp;ie=UTF8&amp;</w:t>
+              </w:r>
+              <w:r>
+                <w:rPr>
+                  <w:rStyle w:val="Hyperlink"/>
+                </w:rPr>
+                <w:t>q</w:t>
+              </w:r>
+              <w:r>
+                <w:rPr>
+                  <w:rStyle w:val="Hyperlink"/>
+                </w:rPr>
+                <w:t>id=1546893679&amp;sr=8-10&amp;keywords=hc-sr04</w:t>
+              </w:r>
+            </w:hyperlink>
           </w:p>
         </w:tc>
       </w:tr>
@@ -470,9 +480,26 @@
             </w:tcMar>
           </w:tcPr>
           <w:p>
-            <w:r>
-              <w:t>https://www.amazon.com/Multicolored-Breadboard-Dupont-Jumper-Wires/dp/B073X7P6N2/ref=sr_1_1_sspa?ie=UTF8&amp;qid=1546976277&amp;sr=8-1-spons&amp;keywords=kit+jumper+female-female&amp;psc=1</w:t>
-            </w:r>
+            <w:hyperlink r:id="rId8" w:history="1">
+              <w:r>
+                <w:rPr>
+                  <w:rStyle w:val="Hyperlink"/>
+                </w:rPr>
+                <w:t>https://www.amazon.com/Multicolored-Breadboard-Dupont-Jumper-Wires/dp/B073X7P6N2/ref=sr_1_1_sspa?ie=UTF8&amp;qid=1546976</w:t>
+              </w:r>
+              <w:r>
+                <w:rPr>
+                  <w:rStyle w:val="Hyperlink"/>
+                </w:rPr>
+                <w:t>2</w:t>
+              </w:r>
+              <w:r>
+                <w:rPr>
+                  <w:rStyle w:val="Hyperlink"/>
+                </w:rPr>
+                <w:t>77&amp;sr=8-1-spons&amp;keywords=kit+jumper+female-female&amp;psc=1</w:t>
+              </w:r>
+            </w:hyperlink>
           </w:p>
         </w:tc>
       </w:tr>
@@ -573,9 +600,26 @@
             </w:tcMar>
           </w:tcPr>
           <w:p>
-            <w:r>
-              <w:t>https://www.amazon.com/Energizer-MAX-Alkaline-Batteries-1-Count/dp/B00451Y26I/ref=sr_1_5_a_it?ie=UTF8&amp;qid=1546975605&amp;sr=8-5&amp;keywords=one+9+volt+battery</w:t>
-            </w:r>
+            <w:hyperlink r:id="rId9" w:history="1">
+              <w:r>
+                <w:rPr>
+                  <w:rStyle w:val="Hyperlink"/>
+                </w:rPr>
+                <w:t>https://www.amazon.com/Energizer-MAX-Alkaline-Batteries-1-Count/dp/B00451Y26I/ref=sr_1_5_a</w:t>
+              </w:r>
+              <w:r>
+                <w:rPr>
+                  <w:rStyle w:val="Hyperlink"/>
+                </w:rPr>
+                <w:t>_</w:t>
+              </w:r>
+              <w:r>
+                <w:rPr>
+                  <w:rStyle w:val="Hyperlink"/>
+                </w:rPr>
+                <w:t>it?ie=UTF8&amp;qid=1546975605&amp;sr=8-5&amp;keywords=one+9+volt+battery</w:t>
+              </w:r>
+            </w:hyperlink>
           </w:p>
         </w:tc>
       </w:tr>
@@ -666,12 +710,14 @@
             </w:tcMar>
           </w:tcPr>
           <w:p>
-            <w:r>
-              <w:t>https://www.amazon.com/Rankie-Cable-Type-1-Pack-Feet/dp/B01KRO8D20/ref=sr_1_4?ie=UTF</w:t>
-            </w:r>
-            <w:r>
-              <w:t>8&amp;qid=1546975511&amp;sr=8-4&amp;keywords=usb+cable</w:t>
-            </w:r>
+            <w:hyperlink r:id="rId10" w:history="1">
+              <w:r>
+                <w:rPr>
+                  <w:rStyle w:val="Hyperlink"/>
+                </w:rPr>
+                <w:t>https://www.amazon.com/Rankie-Cable-Type-1-Pack-Feet/dp/B01KRO8D20/ref=sr_1_4?ie=UTF8&amp;qid=1546975511&amp;sr=8-4&amp;keywords=usb+cable</w:t>
+              </w:r>
+            </w:hyperlink>
           </w:p>
         </w:tc>
       </w:tr>
@@ -763,12 +809,14 @@
             </w:tcMar>
           </w:tcPr>
           <w:p>
-            <w:r>
-              <w:t>https://www.amazon.com/FTCBlock-Breadboard-Supply-Arduino-Solderless/dp/B07G31V67X/ref=sr_1_2_sspa?ie=UTF8&amp;qid=1546976047&amp;sr=8-2-spons&amp;keywords=Breadboard+power+supply+mo</w:t>
-            </w:r>
-            <w:r>
-              <w:t>dule+%E2%80%93+MB102&amp;psc=1</w:t>
-            </w:r>
+            <w:hyperlink r:id="rId11" w:history="1">
+              <w:r>
+                <w:rPr>
+                  <w:rStyle w:val="Hyperlink"/>
+                </w:rPr>
+                <w:t>https://www.amazon.com/FTCBlock-Breadboard-Supply-Arduino-Solderless/dp/B07G31V67X/ref=sr_1_2_sspa?ie=UTF8&amp;qid=1546976047&amp;sr=8-2-spons&amp;keywords=Breadboard+power+supply+module+%E2%80%93+MB102&amp;psc=1</w:t>
+              </w:r>
+            </w:hyperlink>
           </w:p>
         </w:tc>
       </w:tr>
@@ -859,9 +907,14 @@
             </w:tcMar>
           </w:tcPr>
           <w:p>
-            <w:r>
-              <w:t>https://www.amazon.com/Qunqi-point-Experiment-Breadboard-5-5%C3%978-2%C3%970-85cm/dp/B0135IQ0ZC/ref=sr_1_4?ie=UTF8&amp;qid=1546976198&amp;sr=8-4&amp;keywords=mini+Breadboard</w:t>
-            </w:r>
+            <w:hyperlink r:id="rId12" w:history="1">
+              <w:r>
+                <w:rPr>
+                  <w:rStyle w:val="Hyperlink"/>
+                </w:rPr>
+                <w:t>https://www.amazon.com/Qunqi-point-Experiment-Breadboard-5-5%C3%978-2%C3%970-85cm/dp/B0135IQ0ZC/ref=sr_1_4?ie=UTF8&amp;qid=1546976198&amp;sr=8-4&amp;keywords=mini+Breadboard</w:t>
+              </w:r>
+            </w:hyperlink>
           </w:p>
         </w:tc>
       </w:tr>
@@ -960,9 +1013,14 @@
             </w:tcMar>
           </w:tcPr>
           <w:p>
-            <w:r>
-              <w:t>https://www.amazon.com/DZS-Elec-Connector-Experimental-5-5x2-1mm/dp/B07FDS11ZY/ref=sr_1_13?ie=UTF8&amp;qid=1546976406&amp;sr=8-13&amp;keywords=jack+connector+battery</w:t>
-            </w:r>
+            <w:hyperlink r:id="rId13" w:history="1">
+              <w:r>
+                <w:rPr>
+                  <w:rStyle w:val="Hyperlink"/>
+                </w:rPr>
+                <w:t>https://www.amazon.com/DZS-Elec-Connector-Experimental-5-5x2-1mm/dp/B07FDS11ZY/ref=sr_1_13?ie=UTF8&amp;qid=1546976406&amp;sr=8-13&amp;keywords=jack+connector+battery</w:t>
+              </w:r>
+            </w:hyperlink>
           </w:p>
         </w:tc>
       </w:tr>
@@ -1020,7 +1078,7 @@
         </w:rPr>
         <w:t xml:space="preserve"> </w:t>
       </w:r>
-      <w:hyperlink r:id="rId5">
+      <w:hyperlink r:id="rId14">
         <w:r>
           <w:rPr>
             <w:color w:val="1155CC"/>
@@ -1151,7 +1209,7 @@
         </w:rPr>
         <w:t xml:space="preserve"> </w:t>
       </w:r>
-      <w:hyperlink r:id="rId6">
+      <w:hyperlink r:id="rId15">
         <w:r>
           <w:rPr>
             <w:color w:val="1155CC"/>
@@ -1210,13 +1268,7 @@
         <w:rPr>
           <w:lang w:val="es-CR"/>
         </w:rPr>
-        <w:t>ahí se debe crear una carpeta</w:t>
-      </w:r>
-      <w:r>
-        <w:rPr>
-          <w:lang w:val="es-CR"/>
-        </w:rPr>
-        <w:t xml:space="preserve"> con el siguiente nombre </w:t>
+        <w:t xml:space="preserve">ahí se debe crear una carpeta con el siguiente nombre </w:t>
       </w:r>
       <w:r>
         <w:rPr>
@@ -1298,13 +1350,7 @@
         <w:rPr>
           <w:lang w:val="es-CR"/>
         </w:rPr>
-        <w:t xml:space="preserve"> y </w:t>
-      </w:r>
-      <w:r>
-        <w:rPr>
-          <w:lang w:val="es-CR"/>
-        </w:rPr>
-        <w:t xml:space="preserve">se copian todos los archivos de esa carpeta, se pegan estos archivos en la nueva carpeta </w:t>
+        <w:t xml:space="preserve"> y se copian todos los archivos de esa carpeta, se pegan estos archivos en la nueva carpeta </w:t>
       </w:r>
       <w:r>
         <w:rPr>
@@ -1343,7 +1389,7 @@
           <w:noProof/>
         </w:rPr>
         <w:drawing>
-          <wp:inline distT="114300" distB="114300" distL="114300" distR="114300">
+          <wp:inline distT="114300" distB="114300" distL="114300" distR="114300" wp14:anchorId="0A77B502" wp14:editId="2D67BDAF">
             <wp:extent cx="4862513" cy="3802734"/>
             <wp:effectExtent l="76200" t="76200" r="128905" b="140970"/>
             <wp:docPr id="2" name="image3.png"/>
@@ -1356,7 +1402,7 @@
                     <pic:cNvPicPr preferRelativeResize="0"/>
                   </pic:nvPicPr>
                   <pic:blipFill>
-                    <a:blip r:embed="rId7"/>
+                    <a:blip r:embed="rId16"/>
                     <a:srcRect/>
                     <a:stretch>
                       <a:fillRect/>
@@ -1506,7 +1552,7 @@
           <w:noProof/>
         </w:rPr>
         <w:drawing>
-          <wp:inline distT="114300" distB="114300" distL="114300" distR="114300">
+          <wp:inline distT="114300" distB="114300" distL="114300" distR="114300" wp14:anchorId="7FE49FA3" wp14:editId="00CD31D8">
             <wp:extent cx="4891088" cy="2633663"/>
             <wp:effectExtent l="76200" t="76200" r="138430" b="128905"/>
             <wp:docPr id="4" name="image2.png"/>
@@ -1519,7 +1565,7 @@
                     <pic:cNvPicPr preferRelativeResize="0"/>
                   </pic:nvPicPr>
                   <pic:blipFill>
-                    <a:blip r:embed="rId8"/>
+                    <a:blip r:embed="rId17"/>
                     <a:srcRect/>
                     <a:stretch>
                       <a:fillRect/>
@@ -1565,7 +1611,7 @@
           <w:noProof/>
         </w:rPr>
         <w:drawing>
-          <wp:inline distT="114300" distB="114300" distL="114300" distR="114300">
+          <wp:inline distT="114300" distB="114300" distL="114300" distR="114300" wp14:anchorId="5AFDE83C" wp14:editId="59C32B8D">
             <wp:extent cx="5053894" cy="2624138"/>
             <wp:effectExtent l="76200" t="76200" r="128270" b="138430"/>
             <wp:docPr id="3" name="image5.png"/>
@@ -1578,7 +1624,7 @@
                     <pic:cNvPicPr preferRelativeResize="0"/>
                   </pic:nvPicPr>
                   <pic:blipFill>
-                    <a:blip r:embed="rId9"/>
+                    <a:blip r:embed="rId18"/>
                     <a:srcRect/>
                     <a:stretch>
                       <a:fillRect/>
@@ -1626,7 +1672,7 @@
         </w:rPr>
         <w:lastRenderedPageBreak/>
         <w:drawing>
-          <wp:inline distT="114300" distB="114300" distL="114300" distR="114300">
+          <wp:inline distT="114300" distB="114300" distL="114300" distR="114300" wp14:anchorId="2F6A98CA" wp14:editId="27744BAF">
             <wp:extent cx="4873398" cy="2624138"/>
             <wp:effectExtent l="76200" t="76200" r="137160" b="138430"/>
             <wp:docPr id="1" name="image4.png"/>
@@ -1639,7 +1685,7 @@
                     <pic:cNvPicPr preferRelativeResize="0"/>
                   </pic:nvPicPr>
                   <pic:blipFill>
-                    <a:blip r:embed="rId10"/>
+                    <a:blip r:embed="rId19"/>
                     <a:srcRect/>
                     <a:stretch>
                       <a:fillRect/>
@@ -1725,7 +1771,7 @@
         </w:rPr>
         <w:t xml:space="preserve"> enlace: </w:t>
       </w:r>
-      <w:hyperlink r:id="rId11">
+      <w:hyperlink r:id="rId20">
         <w:r>
           <w:rPr>
             <w:color w:val="1155CC"/>
@@ -1784,15 +1830,9 @@
         <w:rPr>
           <w:lang w:val="es-CR"/>
         </w:rPr>
-        <w:t>, esta nos permite realizar la conexión c</w:t>
-      </w:r>
-      <w:r>
-        <w:rPr>
-          <w:lang w:val="es-CR"/>
-        </w:rPr>
-        <w:t xml:space="preserve">on el servidor Firebase. En el enlace </w:t>
-      </w:r>
-      <w:hyperlink r:id="rId12">
+        <w:t xml:space="preserve">, esta nos permite realizar la conexión con el servidor Firebase. En el enlace </w:t>
+      </w:r>
+      <w:hyperlink r:id="rId21">
         <w:r>
           <w:rPr>
             <w:color w:val="1155CC"/>
@@ -1825,7 +1865,7 @@
           <w:noProof/>
         </w:rPr>
         <w:drawing>
-          <wp:inline distT="114300" distB="114300" distL="114300" distR="114300">
+          <wp:inline distT="114300" distB="114300" distL="114300" distR="114300" wp14:anchorId="33884B4C" wp14:editId="0EBD6A78">
             <wp:extent cx="4703674" cy="2648103"/>
             <wp:effectExtent l="76200" t="76200" r="135255" b="133350"/>
             <wp:docPr id="5" name="image1.png"/>
@@ -1838,7 +1878,7 @@
                     <pic:cNvPicPr preferRelativeResize="0"/>
                   </pic:nvPicPr>
                   <pic:blipFill>
-                    <a:blip r:embed="rId13"/>
+                    <a:blip r:embed="rId22"/>
                     <a:srcRect/>
                     <a:stretch>
                       <a:fillRect/>
@@ -1874,10 +1914,13 @@
         </w:drawing>
       </w:r>
     </w:p>
-    <w:p/>
     <w:p>
       <w:pPr>
         <w:jc w:val="center"/>
+        <w:rPr>
+          <w:b/>
+          <w:lang w:val="es-CR"/>
+        </w:rPr>
       </w:pPr>
     </w:p>
     <w:p>
@@ -1888,21 +1931,667 @@
           <w:lang w:val="es-CR"/>
         </w:rPr>
       </w:pPr>
+      <w:r>
+        <w:rPr>
+          <w:b/>
+          <w:lang w:val="es-CR"/>
+        </w:rPr>
+        <w:t>Código</w:t>
+      </w:r>
+      <w:r>
+        <w:rPr>
+          <w:b/>
+          <w:lang w:val="es-CR"/>
+        </w:rPr>
+        <w:t xml:space="preserve"> Arduino</w:t>
+      </w:r>
+    </w:p>
+    <w:p>
+      <w:pPr>
+        <w:rPr>
+          <w:b/>
+          <w:lang w:val="es-CR"/>
+        </w:rPr>
+      </w:pPr>
+    </w:p>
+    <w:p>
+      <w:pPr>
+        <w:rPr>
+          <w:lang w:val="es-CR"/>
+        </w:rPr>
+      </w:pPr>
+      <w:r>
+        <w:rPr>
+          <w:lang w:val="es-CR"/>
+        </w:rPr>
+        <w:lastRenderedPageBreak/>
+        <w:t>El código está disponible en el enlace</w:t>
+      </w:r>
+      <w:r>
+        <w:rPr>
+          <w:lang w:val="es-CR"/>
+        </w:rPr>
+        <w:t>.</w:t>
+      </w:r>
+    </w:p>
+    <w:p>
+      <w:pPr>
+        <w:rPr>
+          <w:lang w:val="es-CR"/>
+        </w:rPr>
+      </w:pPr>
+      <w:hyperlink r:id="rId23" w:history="1">
+        <w:r>
+          <w:rPr>
+            <w:rStyle w:val="Hyperlink"/>
+            <w:lang w:val="es-CR"/>
+          </w:rPr>
+          <w:t>https://github.com/kendry21/Person-Counter/blob/master/ESP32.ino</w:t>
+        </w:r>
+      </w:hyperlink>
+    </w:p>
+    <w:p>
+      <w:pPr>
+        <w:rPr>
+          <w:lang w:val="es-CR"/>
+        </w:rPr>
+      </w:pPr>
+      <w:r>
+        <w:rPr>
+          <w:lang w:val="es-CR"/>
+        </w:rPr>
+        <w:t>Para cargar el código al ESP32 se debe realizar lo siguiente.</w:t>
+      </w:r>
+    </w:p>
+    <w:p>
+      <w:pPr>
+        <w:rPr>
+          <w:lang w:val="es-CR"/>
+        </w:rPr>
+      </w:pPr>
+      <w:r>
+        <w:rPr>
+          <w:lang w:val="es-CR"/>
+        </w:rPr>
+        <w:t>Copiar y pegar el código del enlace en el Arduino IDE.</w:t>
+      </w:r>
+    </w:p>
+    <w:p>
+      <w:pPr>
+        <w:rPr>
+          <w:lang w:val="es-CR"/>
+        </w:rPr>
+      </w:pPr>
+      <w:r>
+        <w:rPr>
+          <w:lang w:val="es-CR"/>
+        </w:rPr>
+        <w:t>Compilar el proyecto para evitar algún error.</w:t>
+      </w:r>
+    </w:p>
+    <w:p>
+      <w:pPr>
+        <w:rPr>
+          <w:b/>
+          <w:lang w:val="es-CR"/>
+        </w:rPr>
+      </w:pPr>
+      <w:r>
+        <w:rPr>
+          <w:noProof/>
+        </w:rPr>
+        <mc:AlternateContent>
+          <mc:Choice Requires="wps">
+            <w:drawing>
+              <wp:anchor distT="0" distB="0" distL="114300" distR="114300" simplePos="0" relativeHeight="251664384" behindDoc="0" locked="0" layoutInCell="1" allowOverlap="1" wp14:anchorId="5C7FE474" wp14:editId="4159FFB5">
+                <wp:simplePos x="0" y="0"/>
+                <wp:positionH relativeFrom="column">
+                  <wp:posOffset>58523</wp:posOffset>
+                </wp:positionH>
+                <wp:positionV relativeFrom="paragraph">
+                  <wp:posOffset>508330</wp:posOffset>
+                </wp:positionV>
+                <wp:extent cx="248716" cy="299339"/>
+                <wp:effectExtent l="57150" t="19050" r="75565" b="100965"/>
+                <wp:wrapNone/>
+                <wp:docPr id="31" name="Rectangle 31"/>
+                <wp:cNvGraphicFramePr/>
+                <a:graphic xmlns:a="http://schemas.openxmlformats.org/drawingml/2006/main">
+                  <a:graphicData uri="http://schemas.microsoft.com/office/word/2010/wordprocessingShape">
+                    <wps:wsp>
+                      <wps:cNvSpPr/>
+                      <wps:spPr>
+                        <a:xfrm>
+                          <a:off x="0" y="0"/>
+                          <a:ext cx="248716" cy="299339"/>
+                        </a:xfrm>
+                        <a:prstGeom prst="rect">
+                          <a:avLst/>
+                        </a:prstGeom>
+                        <a:noFill/>
+                        <a:ln w="19050">
+                          <a:solidFill>
+                            <a:srgbClr val="FF0000"/>
+                          </a:solidFill>
+                        </a:ln>
+                      </wps:spPr>
+                      <wps:style>
+                        <a:lnRef idx="1">
+                          <a:schemeClr val="accent1"/>
+                        </a:lnRef>
+                        <a:fillRef idx="3">
+                          <a:schemeClr val="accent1"/>
+                        </a:fillRef>
+                        <a:effectRef idx="2">
+                          <a:schemeClr val="accent1"/>
+                        </a:effectRef>
+                        <a:fontRef idx="minor">
+                          <a:schemeClr val="lt1"/>
+                        </a:fontRef>
+                      </wps:style>
+                      <wps:bodyPr rot="0" spcFirstLastPara="0" vertOverflow="overflow" horzOverflow="overflow" vert="horz" wrap="square" lIns="91440" tIns="45720" rIns="91440" bIns="45720" numCol="1" spcCol="0" rtlCol="0" fromWordArt="0" anchor="ctr" anchorCtr="0" forceAA="0" compatLnSpc="1">
+                        <a:prstTxWarp prst="textNoShape">
+                          <a:avLst/>
+                        </a:prstTxWarp>
+                        <a:noAutofit/>
+                      </wps:bodyPr>
+                    </wps:wsp>
+                  </a:graphicData>
+                </a:graphic>
+                <wp14:sizeRelH relativeFrom="margin">
+                  <wp14:pctWidth>0</wp14:pctWidth>
+                </wp14:sizeRelH>
+                <wp14:sizeRelV relativeFrom="margin">
+                  <wp14:pctHeight>0</wp14:pctHeight>
+                </wp14:sizeRelV>
+              </wp:anchor>
+            </w:drawing>
+          </mc:Choice>
+          <mc:Fallback>
+            <w:pict>
+              <v:rect w14:anchorId="79A15946" id="Rectangle 31" o:spid="_x0000_s1026" style="position:absolute;margin-left:4.6pt;margin-top:40.05pt;width:19.6pt;height:23.55pt;z-index:251664384;visibility:visible;mso-wrap-style:square;mso-width-percent:0;mso-height-percent:0;mso-wrap-distance-left:9pt;mso-wrap-distance-top:0;mso-wrap-distance-right:9pt;mso-wrap-distance-bottom:0;mso-position-horizontal:absolute;mso-position-horizontal-relative:text;mso-position-vertical:absolute;mso-position-vertical-relative:text;mso-width-percent:0;mso-height-percent:0;mso-width-relative:margin;mso-height-relative:margin;v-text-anchor:middle" o:gfxdata="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" filled="f" strokecolor="red" strokeweight="1.5pt">
+                <v:shadow on="t" color="black" opacity="22937f" origin=",.5" offset="0,.63889mm"/>
+              </v:rect>
+            </w:pict>
+          </mc:Fallback>
+        </mc:AlternateContent>
+      </w:r>
+      <w:r>
+        <w:rPr>
+          <w:noProof/>
+        </w:rPr>
+        <w:drawing>
+          <wp:inline distT="0" distB="0" distL="0" distR="0" wp14:anchorId="1BB06AB5" wp14:editId="34B38CA2">
+            <wp:extent cx="5705475" cy="1533525"/>
+            <wp:effectExtent l="0" t="0" r="9525" b="9525"/>
+            <wp:docPr id="32" name="Picture 32"/>
+            <wp:cNvGraphicFramePr>
+              <a:graphicFrameLocks xmlns:a="http://schemas.openxmlformats.org/drawingml/2006/main" noChangeAspect="1"/>
+            </wp:cNvGraphicFramePr>
+            <a:graphic xmlns:a="http://schemas.openxmlformats.org/drawingml/2006/main">
+              <a:graphicData uri="http://schemas.openxmlformats.org/drawingml/2006/picture">
+                <pic:pic xmlns:pic="http://schemas.openxmlformats.org/drawingml/2006/picture">
+                  <pic:nvPicPr>
+                    <pic:cNvPr id="1" name=""/>
+                    <pic:cNvPicPr/>
+                  </pic:nvPicPr>
+                  <pic:blipFill>
+                    <a:blip r:embed="rId24"/>
+                    <a:stretch>
+                      <a:fillRect/>
+                    </a:stretch>
+                  </pic:blipFill>
+                  <pic:spPr>
+                    <a:xfrm>
+                      <a:off x="0" y="0"/>
+                      <a:ext cx="5705475" cy="1533525"/>
+                    </a:xfrm>
+                    <a:prstGeom prst="rect">
+                      <a:avLst/>
+                    </a:prstGeom>
+                  </pic:spPr>
+                </pic:pic>
+              </a:graphicData>
+            </a:graphic>
+          </wp:inline>
+        </w:drawing>
+      </w:r>
+    </w:p>
+    <w:p>
+      <w:pPr>
+        <w:rPr>
+          <w:b/>
+          <w:lang w:val="es-CR"/>
+        </w:rPr>
+      </w:pPr>
+    </w:p>
+    <w:p>
+      <w:pPr>
+        <w:rPr>
+          <w:bCs/>
+          <w:lang w:val="es-CR"/>
+        </w:rPr>
+      </w:pPr>
+      <w:r>
+        <w:rPr>
+          <w:bCs/>
+          <w:lang w:val="es-CR"/>
+        </w:rPr>
+        <w:t>Conectar el ESP32 a la computadora con el cable USB, seleccionar en el IDE el puerto USB donde se conectó el ESP32</w:t>
+      </w:r>
+      <w:r>
+        <w:rPr>
+          <w:bCs/>
+          <w:lang w:val="es-CR"/>
+        </w:rPr>
+        <w:t>.</w:t>
+      </w:r>
     </w:p>
     <w:p>
       <w:pPr>
         <w:jc w:val="center"/>
         <w:rPr>
-          <w:b/>
-          <w:lang w:val="es-CR"/>
-        </w:rPr>
-      </w:pPr>
-      <w:r>
-        <w:rPr>
-          <w:b/>
-          <w:lang w:val="es-CR"/>
+          <w:bCs/>
+          <w:lang w:val="es-CR"/>
+        </w:rPr>
+      </w:pPr>
+      <w:r>
+        <w:rPr>
+          <w:noProof/>
+        </w:rPr>
+        <w:drawing>
+          <wp:inline distT="0" distB="0" distL="0" distR="0" wp14:anchorId="1EB6382D" wp14:editId="6727006F">
+            <wp:extent cx="4695245" cy="2995225"/>
+            <wp:effectExtent l="0" t="0" r="0" b="0"/>
+            <wp:docPr id="20" name="Picture 20"/>
+            <wp:cNvGraphicFramePr>
+              <a:graphicFrameLocks xmlns:a="http://schemas.openxmlformats.org/drawingml/2006/main" noChangeAspect="1"/>
+            </wp:cNvGraphicFramePr>
+            <a:graphic xmlns:a="http://schemas.openxmlformats.org/drawingml/2006/main">
+              <a:graphicData uri="http://schemas.openxmlformats.org/drawingml/2006/picture">
+                <pic:pic xmlns:pic="http://schemas.openxmlformats.org/drawingml/2006/picture">
+                  <pic:nvPicPr>
+                    <pic:cNvPr id="0" name="Picture 1"/>
+                    <pic:cNvPicPr>
+                      <a:picLocks noChangeAspect="1" noChangeArrowheads="1"/>
+                    </pic:cNvPicPr>
+                  </pic:nvPicPr>
+                  <pic:blipFill>
+                    <a:blip r:embed="rId25">
+                      <a:extLst>
+                        <a:ext uri="{28A0092B-C50C-407E-A947-70E740481C1C}">
+                          <a14:useLocalDpi xmlns:a14="http://schemas.microsoft.com/office/drawing/2010/main" val="0"/>
+                        </a:ext>
+                      </a:extLst>
+                    </a:blip>
+                    <a:srcRect/>
+                    <a:stretch>
+                      <a:fillRect/>
+                    </a:stretch>
+                  </pic:blipFill>
+                  <pic:spPr bwMode="auto">
+                    <a:xfrm>
+                      <a:off x="0" y="0"/>
+                      <a:ext cx="4712310" cy="3006111"/>
+                    </a:xfrm>
+                    <a:prstGeom prst="rect">
+                      <a:avLst/>
+                    </a:prstGeom>
+                    <a:noFill/>
+                    <a:ln>
+                      <a:noFill/>
+                    </a:ln>
+                  </pic:spPr>
+                </pic:pic>
+              </a:graphicData>
+            </a:graphic>
+          </wp:inline>
+        </w:drawing>
+      </w:r>
+    </w:p>
+    <w:p>
+      <w:pPr>
+        <w:rPr>
+          <w:b/>
+          <w:lang w:val="es-CR"/>
+        </w:rPr>
+      </w:pPr>
+    </w:p>
+    <w:p>
+      <w:pPr>
+        <w:rPr>
+          <w:lang w:val="es-CR"/>
+        </w:rPr>
+      </w:pPr>
+      <w:r>
+        <w:rPr>
+          <w:lang w:val="es-CR"/>
+        </w:rPr>
+        <w:t xml:space="preserve">Antes de Cargar el código, en </w:t>
+      </w:r>
+      <w:proofErr w:type="spellStart"/>
+      <w:r>
+        <w:rPr>
+          <w:lang w:val="es-CR"/>
+        </w:rPr>
+        <w:t>tools</w:t>
+      </w:r>
+      <w:proofErr w:type="spellEnd"/>
+      <w:r>
+        <w:rPr>
+          <w:lang w:val="es-CR"/>
+        </w:rPr>
+        <w:t xml:space="preserve"> seleccionar la tarjeta ESP32 DEV Module, y seleccionar </w:t>
+      </w:r>
+      <w:proofErr w:type="spellStart"/>
+      <w:r>
+        <w:rPr>
+          <w:lang w:val="es-CR"/>
+        </w:rPr>
+        <w:t>upload</w:t>
+      </w:r>
+      <w:proofErr w:type="spellEnd"/>
+      <w:r>
+        <w:rPr>
+          <w:lang w:val="es-CR"/>
+        </w:rPr>
+        <w:t>.</w:t>
+      </w:r>
+    </w:p>
+    <w:p>
+      <w:pPr>
+        <w:jc w:val="center"/>
+        <w:rPr>
+          <w:b/>
+          <w:lang w:val="es-CR"/>
+        </w:rPr>
+      </w:pPr>
+      <w:r>
+        <w:rPr>
+          <w:noProof/>
         </w:rPr>
         <w:lastRenderedPageBreak/>
+        <mc:AlternateContent>
+          <mc:Choice Requires="wps">
+            <w:drawing>
+              <wp:anchor distT="0" distB="0" distL="114300" distR="114300" simplePos="0" relativeHeight="251659264" behindDoc="0" locked="0" layoutInCell="1" allowOverlap="1" wp14:anchorId="24DEB1CF" wp14:editId="11073E4E">
+                <wp:simplePos x="0" y="0"/>
+                <wp:positionH relativeFrom="column">
+                  <wp:posOffset>2037025</wp:posOffset>
+                </wp:positionH>
+                <wp:positionV relativeFrom="paragraph">
+                  <wp:posOffset>1925983</wp:posOffset>
+                </wp:positionV>
+                <wp:extent cx="2772824" cy="211537"/>
+                <wp:effectExtent l="57150" t="19050" r="85090" b="93345"/>
+                <wp:wrapNone/>
+                <wp:docPr id="15" name="Rectangle 15"/>
+                <wp:cNvGraphicFramePr/>
+                <a:graphic xmlns:a="http://schemas.openxmlformats.org/drawingml/2006/main">
+                  <a:graphicData uri="http://schemas.microsoft.com/office/word/2010/wordprocessingShape">
+                    <wps:wsp>
+                      <wps:cNvSpPr/>
+                      <wps:spPr>
+                        <a:xfrm>
+                          <a:off x="0" y="0"/>
+                          <a:ext cx="2772824" cy="211537"/>
+                        </a:xfrm>
+                        <a:prstGeom prst="rect">
+                          <a:avLst/>
+                        </a:prstGeom>
+                        <a:noFill/>
+                        <a:ln w="19050">
+                          <a:solidFill>
+                            <a:srgbClr val="FF0000"/>
+                          </a:solidFill>
+                        </a:ln>
+                      </wps:spPr>
+                      <wps:style>
+                        <a:lnRef idx="1">
+                          <a:schemeClr val="accent1"/>
+                        </a:lnRef>
+                        <a:fillRef idx="3">
+                          <a:schemeClr val="accent1"/>
+                        </a:fillRef>
+                        <a:effectRef idx="2">
+                          <a:schemeClr val="accent1"/>
+                        </a:effectRef>
+                        <a:fontRef idx="minor">
+                          <a:schemeClr val="lt1"/>
+                        </a:fontRef>
+                      </wps:style>
+                      <wps:bodyPr rot="0" spcFirstLastPara="0" vertOverflow="overflow" horzOverflow="overflow" vert="horz" wrap="square" lIns="91440" tIns="45720" rIns="91440" bIns="45720" numCol="1" spcCol="0" rtlCol="0" fromWordArt="0" anchor="ctr" anchorCtr="0" forceAA="0" compatLnSpc="1">
+                        <a:prstTxWarp prst="textNoShape">
+                          <a:avLst/>
+                        </a:prstTxWarp>
+                        <a:noAutofit/>
+                      </wps:bodyPr>
+                    </wps:wsp>
+                  </a:graphicData>
+                </a:graphic>
+                <wp14:sizeRelH relativeFrom="margin">
+                  <wp14:pctWidth>0</wp14:pctWidth>
+                </wp14:sizeRelH>
+                <wp14:sizeRelV relativeFrom="margin">
+                  <wp14:pctHeight>0</wp14:pctHeight>
+                </wp14:sizeRelV>
+              </wp:anchor>
+            </w:drawing>
+          </mc:Choice>
+          <mc:Fallback>
+            <w:pict>
+              <v:rect w14:anchorId="533DB8E6" id="Rectangle 15" o:spid="_x0000_s1026" style="position:absolute;margin-left:160.4pt;margin-top:151.65pt;width:218.35pt;height:16.65pt;z-index:251659264;visibility:visible;mso-wrap-style:square;mso-width-percent:0;mso-height-percent:0;mso-wrap-distance-left:9pt;mso-wrap-distance-top:0;mso-wrap-distance-right:9pt;mso-wrap-distance-bottom:0;mso-position-horizontal:absolute;mso-position-horizontal-relative:text;mso-position-vertical:absolute;mso-position-vertical-relative:text;mso-width-percent:0;mso-height-percent:0;mso-width-relative:margin;mso-height-relative:margin;v-text-anchor:middle" o:gfxdata="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" filled="f" strokecolor="red" strokeweight="1.5pt">
+                <v:shadow on="t" color="black" opacity="22937f" origin=",.5" offset="0,.63889mm"/>
+              </v:rect>
+            </w:pict>
+          </mc:Fallback>
+        </mc:AlternateContent>
+      </w:r>
+      <w:r>
+        <w:rPr>
+          <w:b/>
+          <w:lang w:val="es-CR"/>
+        </w:rPr>
+        <w:drawing>
+          <wp:inline distT="0" distB="0" distL="0" distR="0" wp14:anchorId="373747D2" wp14:editId="22CF4F62">
+            <wp:extent cx="3689181" cy="4512386"/>
+            <wp:effectExtent l="0" t="0" r="6985" b="2540"/>
+            <wp:docPr id="13" name="Picture 13"/>
+            <wp:cNvGraphicFramePr>
+              <a:graphicFrameLocks xmlns:a="http://schemas.openxmlformats.org/drawingml/2006/main" noChangeAspect="1"/>
+            </wp:cNvGraphicFramePr>
+            <a:graphic xmlns:a="http://schemas.openxmlformats.org/drawingml/2006/main">
+              <a:graphicData uri="http://schemas.openxmlformats.org/drawingml/2006/picture">
+                <pic:pic xmlns:pic="http://schemas.openxmlformats.org/drawingml/2006/picture">
+                  <pic:nvPicPr>
+                    <pic:cNvPr id="1" name=""/>
+                    <pic:cNvPicPr/>
+                  </pic:nvPicPr>
+                  <pic:blipFill>
+                    <a:blip r:embed="rId26"/>
+                    <a:stretch>
+                      <a:fillRect/>
+                    </a:stretch>
+                  </pic:blipFill>
+                  <pic:spPr>
+                    <a:xfrm>
+                      <a:off x="0" y="0"/>
+                      <a:ext cx="3689181" cy="4512386"/>
+                    </a:xfrm>
+                    <a:prstGeom prst="rect">
+                      <a:avLst/>
+                    </a:prstGeom>
+                  </pic:spPr>
+                </pic:pic>
+              </a:graphicData>
+            </a:graphic>
+          </wp:inline>
+        </w:drawing>
+      </w:r>
+    </w:p>
+    <w:p>
+      <w:pPr>
+        <w:rPr>
+          <w:b/>
+          <w:lang w:val="es-CR"/>
+        </w:rPr>
+      </w:pPr>
+      <w:r>
+        <w:rPr>
+          <w:noProof/>
+        </w:rPr>
+        <mc:AlternateContent>
+          <mc:Choice Requires="wps">
+            <w:drawing>
+              <wp:anchor distT="0" distB="0" distL="114300" distR="114300" simplePos="0" relativeHeight="251665408" behindDoc="0" locked="0" layoutInCell="1" allowOverlap="1" wp14:anchorId="7802B7CB" wp14:editId="06251D33">
+                <wp:simplePos x="0" y="0"/>
+                <wp:positionH relativeFrom="column">
+                  <wp:posOffset>270662</wp:posOffset>
+                </wp:positionH>
+                <wp:positionV relativeFrom="paragraph">
+                  <wp:posOffset>424282</wp:posOffset>
+                </wp:positionV>
+                <wp:extent cx="343814" cy="373075"/>
+                <wp:effectExtent l="57150" t="19050" r="75565" b="103505"/>
+                <wp:wrapNone/>
+                <wp:docPr id="33" name="Rectangle 33"/>
+                <wp:cNvGraphicFramePr/>
+                <a:graphic xmlns:a="http://schemas.openxmlformats.org/drawingml/2006/main">
+                  <a:graphicData uri="http://schemas.microsoft.com/office/word/2010/wordprocessingShape">
+                    <wps:wsp>
+                      <wps:cNvSpPr/>
+                      <wps:spPr>
+                        <a:xfrm>
+                          <a:off x="0" y="0"/>
+                          <a:ext cx="343814" cy="373075"/>
+                        </a:xfrm>
+                        <a:prstGeom prst="rect">
+                          <a:avLst/>
+                        </a:prstGeom>
+                        <a:noFill/>
+                        <a:ln w="19050">
+                          <a:solidFill>
+                            <a:srgbClr val="FF0000"/>
+                          </a:solidFill>
+                        </a:ln>
+                      </wps:spPr>
+                      <wps:style>
+                        <a:lnRef idx="1">
+                          <a:schemeClr val="accent1"/>
+                        </a:lnRef>
+                        <a:fillRef idx="3">
+                          <a:schemeClr val="accent1"/>
+                        </a:fillRef>
+                        <a:effectRef idx="2">
+                          <a:schemeClr val="accent1"/>
+                        </a:effectRef>
+                        <a:fontRef idx="minor">
+                          <a:schemeClr val="lt1"/>
+                        </a:fontRef>
+                      </wps:style>
+                      <wps:bodyPr rot="0" spcFirstLastPara="0" vertOverflow="overflow" horzOverflow="overflow" vert="horz" wrap="square" lIns="91440" tIns="45720" rIns="91440" bIns="45720" numCol="1" spcCol="0" rtlCol="0" fromWordArt="0" anchor="ctr" anchorCtr="0" forceAA="0" compatLnSpc="1">
+                        <a:prstTxWarp prst="textNoShape">
+                          <a:avLst/>
+                        </a:prstTxWarp>
+                        <a:noAutofit/>
+                      </wps:bodyPr>
+                    </wps:wsp>
+                  </a:graphicData>
+                </a:graphic>
+                <wp14:sizeRelH relativeFrom="margin">
+                  <wp14:pctWidth>0</wp14:pctWidth>
+                </wp14:sizeRelH>
+                <wp14:sizeRelV relativeFrom="margin">
+                  <wp14:pctHeight>0</wp14:pctHeight>
+                </wp14:sizeRelV>
+              </wp:anchor>
+            </w:drawing>
+          </mc:Choice>
+          <mc:Fallback>
+            <w:pict>
+              <v:rect w14:anchorId="7DD213D5" id="Rectangle 33" o:spid="_x0000_s1026" style="position:absolute;margin-left:21.3pt;margin-top:33.4pt;width:27.05pt;height:29.4pt;z-index:251665408;visibility:visible;mso-wrap-style:square;mso-width-percent:0;mso-height-percent:0;mso-wrap-distance-left:9pt;mso-wrap-distance-top:0;mso-wrap-distance-right:9pt;mso-wrap-distance-bottom:0;mso-position-horizontal:absolute;mso-position-horizontal-relative:text;mso-position-vertical:absolute;mso-position-vertical-relative:text;mso-width-percent:0;mso-height-percent:0;mso-width-relative:margin;mso-height-relative:margin;v-text-anchor:middle" o:gfxdata="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" filled="f" strokecolor="red" strokeweight="1.5pt">
+                <v:shadow on="t" color="black" opacity="22937f" origin=",.5" offset="0,.63889mm"/>
+              </v:rect>
+            </w:pict>
+          </mc:Fallback>
+        </mc:AlternateContent>
+      </w:r>
+      <w:r>
+        <w:rPr>
+          <w:noProof/>
+        </w:rPr>
+        <w:drawing>
+          <wp:inline distT="0" distB="0" distL="0" distR="0" wp14:anchorId="313DDCC8" wp14:editId="58DDE2A6">
+            <wp:extent cx="5705475" cy="1533525"/>
+            <wp:effectExtent l="0" t="0" r="9525" b="9525"/>
+            <wp:docPr id="30" name="Picture 30"/>
+            <wp:cNvGraphicFramePr>
+              <a:graphicFrameLocks xmlns:a="http://schemas.openxmlformats.org/drawingml/2006/main" noChangeAspect="1"/>
+            </wp:cNvGraphicFramePr>
+            <a:graphic xmlns:a="http://schemas.openxmlformats.org/drawingml/2006/main">
+              <a:graphicData uri="http://schemas.openxmlformats.org/drawingml/2006/picture">
+                <pic:pic xmlns:pic="http://schemas.openxmlformats.org/drawingml/2006/picture">
+                  <pic:nvPicPr>
+                    <pic:cNvPr id="1" name=""/>
+                    <pic:cNvPicPr/>
+                  </pic:nvPicPr>
+                  <pic:blipFill>
+                    <a:blip r:embed="rId24"/>
+                    <a:stretch>
+                      <a:fillRect/>
+                    </a:stretch>
+                  </pic:blipFill>
+                  <pic:spPr>
+                    <a:xfrm>
+                      <a:off x="0" y="0"/>
+                      <a:ext cx="5705475" cy="1533525"/>
+                    </a:xfrm>
+                    <a:prstGeom prst="rect">
+                      <a:avLst/>
+                    </a:prstGeom>
+                  </pic:spPr>
+                </pic:pic>
+              </a:graphicData>
+            </a:graphic>
+          </wp:inline>
+        </w:drawing>
+      </w:r>
+      <w:r>
+        <w:rPr>
+          <w:b/>
+          <w:lang w:val="es-CR"/>
+        </w:rPr>
+        <w:t xml:space="preserve"> </w:t>
+      </w:r>
+    </w:p>
+    <w:p>
+      <w:pPr>
+        <w:rPr>
+          <w:lang w:val="es-CR"/>
+        </w:rPr>
+      </w:pPr>
+    </w:p>
+    <w:p>
+      <w:pPr>
+        <w:rPr>
+          <w:b/>
+          <w:lang w:val="es-CR"/>
+        </w:rPr>
+      </w:pPr>
+    </w:p>
+    <w:p>
+      <w:pPr>
+        <w:jc w:val="center"/>
+        <w:rPr>
+          <w:b/>
+          <w:lang w:val="es-CR"/>
+        </w:rPr>
+      </w:pPr>
+      <w:r>
+        <w:rPr>
+          <w:b/>
+          <w:lang w:val="es-CR"/>
+        </w:rPr>
         <w:t xml:space="preserve">Creación de </w:t>
       </w:r>
       <w:r>
@@ -1951,9 +2640,23 @@
         <w:rPr>
           <w:lang w:val="es-CR"/>
         </w:rPr>
-        <w:t xml:space="preserve">Para utilizar la plataforma Firebase se debe tener una cuenta de Google. Ingresar al siguiente link </w:t>
-      </w:r>
-      <w:hyperlink r:id="rId14" w:history="1">
+        <w:t xml:space="preserve">Para utilizar la plataforma Firebase se debe tener una cuenta de Google. Ingresar al siguiente </w:t>
+      </w:r>
+      <w:proofErr w:type="gramStart"/>
+      <w:r>
+        <w:rPr>
+          <w:lang w:val="es-CR"/>
+        </w:rPr>
+        <w:t>link</w:t>
+      </w:r>
+      <w:proofErr w:type="gramEnd"/>
+      <w:r>
+        <w:rPr>
+          <w:lang w:val="es-CR"/>
+        </w:rPr>
+        <w:t xml:space="preserve"> </w:t>
+      </w:r>
+      <w:hyperlink r:id="rId27" w:history="1">
         <w:r>
           <w:rPr>
             <w:rStyle w:val="Hyperlink"/>
@@ -2021,10 +2724,11 @@
         <w:rPr>
           <w:noProof/>
         </w:rPr>
+        <w:lastRenderedPageBreak/>
         <mc:AlternateContent>
           <mc:Choice Requires="wps">
             <w:drawing>
-              <wp:anchor distT="0" distB="0" distL="114300" distR="114300" simplePos="0" relativeHeight="251659264" behindDoc="0" locked="0" layoutInCell="1" allowOverlap="1">
+              <wp:anchor distT="0" distB="0" distL="114300" distR="114300" simplePos="0" relativeHeight="251659264" behindDoc="0" locked="0" layoutInCell="1" allowOverlap="1" wp14:anchorId="13AA387E" wp14:editId="534CF230">
                 <wp:simplePos x="0" y="0"/>
                 <wp:positionH relativeFrom="column">
                   <wp:posOffset>4959706</wp:posOffset>
@@ -2090,7 +2794,7 @@
           </mc:Choice>
           <mc:Fallback>
             <w:pict>
-              <v:rect w14:anchorId="48089C0E" id="Rectangle 7" o:spid="_x0000_s1026" style="position:absolute;margin-left:390.55pt;margin-top:6.15pt;width:56.45pt;height:15.55pt;z-index:251659264;visibility:visible;mso-wrap-style:square;mso-width-percent:0;mso-height-percent:0;mso-wrap-distance-left:9pt;mso-wrap-distance-top:0;mso-wrap-distance-right:9pt;mso-wrap-distance-bottom:0;mso-position-horizontal:absolute;mso-position-horizontal-relative:text;mso-position-vertical:absolute;mso-position-vertical-relative:text;mso-width-percent:0;mso-height-percent:0;mso-width-relative:margin;mso-height-relative:margin;v-text-anchor:middle" o:gfxdata="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" filled="f" strokecolor="red" strokeweight="1.5pt">
+              <v:rect w14:anchorId="4102C57C" id="Rectangle 7" o:spid="_x0000_s1026" style="position:absolute;margin-left:390.55pt;margin-top:6.15pt;width:56.45pt;height:15.55pt;z-index:251659264;visibility:visible;mso-wrap-style:square;mso-width-percent:0;mso-height-percent:0;mso-wrap-distance-left:9pt;mso-wrap-distance-top:0;mso-wrap-distance-right:9pt;mso-wrap-distance-bottom:0;mso-position-horizontal:absolute;mso-position-horizontal-relative:text;mso-position-vertical:absolute;mso-position-vertical-relative:text;mso-width-percent:0;mso-height-percent:0;mso-width-relative:margin;mso-height-relative:margin;v-text-anchor:middle" o:gfxdata="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" filled="f" strokecolor="red" strokeweight="1.5pt">
                 <v:shadow on="t" color="black" opacity="22937f" origin=",.5" offset="0,.63889mm"/>
               </v:rect>
             </w:pict>
@@ -2102,7 +2806,7 @@
           <w:noProof/>
         </w:rPr>
         <w:drawing>
-          <wp:inline distT="0" distB="0" distL="0" distR="0" wp14:anchorId="03DDE2E6" wp14:editId="7AA40012">
+          <wp:inline distT="0" distB="0" distL="0" distR="0" wp14:anchorId="08585130" wp14:editId="49F40D41">
             <wp:extent cx="5943600" cy="2547620"/>
             <wp:effectExtent l="76200" t="76200" r="133350" b="138430"/>
             <wp:docPr id="6" name="Picture 6"/>
@@ -2117,7 +2821,7 @@
                     <pic:cNvPicPr/>
                   </pic:nvPicPr>
                   <pic:blipFill>
-                    <a:blip r:embed="rId15"/>
+                    <a:blip r:embed="rId28"/>
                     <a:stretch>
                       <a:fillRect/>
                     </a:stretch>
@@ -2184,7 +2888,7 @@
           <w:noProof/>
         </w:rPr>
         <w:drawing>
-          <wp:anchor distT="0" distB="0" distL="114300" distR="114300" simplePos="0" relativeHeight="251573760" behindDoc="0" locked="0" layoutInCell="1" allowOverlap="1" wp14:anchorId="0ED8890F">
+          <wp:anchor distT="0" distB="0" distL="114300" distR="114300" simplePos="0" relativeHeight="251650048" behindDoc="0" locked="0" layoutInCell="1" allowOverlap="1" wp14:anchorId="1377E5ED" wp14:editId="32AD4D15">
             <wp:simplePos x="0" y="0"/>
             <wp:positionH relativeFrom="column">
               <wp:posOffset>-146457</wp:posOffset>
@@ -2207,7 +2911,7 @@
                     <pic:cNvPicPr/>
                   </pic:nvPicPr>
                   <pic:blipFill>
-                    <a:blip r:embed="rId16" cstate="print">
+                    <a:blip r:embed="rId29" cstate="print">
                       <a:extLst>
                         <a:ext uri="{28A0092B-C50C-407E-A947-70E740481C1C}">
                           <a14:useLocalDpi xmlns:a14="http://schemas.microsoft.com/office/drawing/2010/main" val="0"/>
@@ -2258,7 +2962,7 @@
           <w:noProof/>
         </w:rPr>
         <w:drawing>
-          <wp:anchor distT="0" distB="0" distL="114300" distR="114300" simplePos="0" relativeHeight="251578880" behindDoc="0" locked="0" layoutInCell="1" allowOverlap="1" wp14:anchorId="137CDC65">
+          <wp:anchor distT="0" distB="0" distL="114300" distR="114300" simplePos="0" relativeHeight="251651072" behindDoc="0" locked="0" layoutInCell="1" allowOverlap="1" wp14:anchorId="4EB0C24B" wp14:editId="3D72E9A2">
             <wp:simplePos x="0" y="0"/>
             <wp:positionH relativeFrom="column">
               <wp:posOffset>3884295</wp:posOffset>
@@ -2281,7 +2985,7 @@
                     <pic:cNvPicPr/>
                   </pic:nvPicPr>
                   <pic:blipFill>
-                    <a:blip r:embed="rId17">
+                    <a:blip r:embed="rId30">
                       <a:extLst>
                         <a:ext uri="{28A0092B-C50C-407E-A947-70E740481C1C}">
                           <a14:useLocalDpi xmlns:a14="http://schemas.microsoft.com/office/drawing/2010/main" val="0"/>
@@ -2360,51 +3064,51 @@
         <w:rPr>
           <w:lang w:val="es-CR"/>
         </w:rPr>
+        <w:t>Cuando el proyecto este creado, aparecerá una nueva interfaz con un menú del lado izquierdo. Para este proyecto solamente se utilizará la base de datos y la opción hosting.</w:t>
+      </w:r>
+    </w:p>
+    <w:p>
+      <w:pPr>
+        <w:rPr>
+          <w:lang w:val="es-CR"/>
+        </w:rPr>
+      </w:pPr>
+    </w:p>
+    <w:p>
+      <w:pPr>
+        <w:jc w:val="center"/>
+        <w:rPr>
+          <w:b/>
+          <w:lang w:val="es-CR"/>
+        </w:rPr>
+      </w:pPr>
+      <w:r>
+        <w:rPr>
+          <w:b/>
+          <w:lang w:val="es-CR"/>
+        </w:rPr>
+        <w:t>Base de datos Firebase</w:t>
+      </w:r>
+    </w:p>
+    <w:p>
+      <w:pPr>
+        <w:rPr>
+          <w:b/>
+          <w:lang w:val="es-CR"/>
+        </w:rPr>
+      </w:pPr>
+    </w:p>
+    <w:p>
+      <w:pPr>
+        <w:rPr>
+          <w:lang w:val="es-CR"/>
+        </w:rPr>
+      </w:pPr>
+      <w:r>
+        <w:rPr>
+          <w:lang w:val="es-CR"/>
+        </w:rPr>
         <w:lastRenderedPageBreak/>
-        <w:t>Cuando el proyecto este creado, aparecerá una nueva interfaz con un menú del lado izquierdo. Para este proyecto solamente se utilizará la base de datos y la opción hosting.</w:t>
-      </w:r>
-    </w:p>
-    <w:p>
-      <w:pPr>
-        <w:rPr>
-          <w:lang w:val="es-CR"/>
-        </w:rPr>
-      </w:pPr>
-    </w:p>
-    <w:p>
-      <w:pPr>
-        <w:jc w:val="center"/>
-        <w:rPr>
-          <w:b/>
-          <w:lang w:val="es-CR"/>
-        </w:rPr>
-      </w:pPr>
-      <w:r>
-        <w:rPr>
-          <w:b/>
-          <w:lang w:val="es-CR"/>
-        </w:rPr>
-        <w:t>Base de datos Firebase</w:t>
-      </w:r>
-    </w:p>
-    <w:p>
-      <w:pPr>
-        <w:rPr>
-          <w:b/>
-          <w:lang w:val="es-CR"/>
-        </w:rPr>
-      </w:pPr>
-    </w:p>
-    <w:p>
-      <w:pPr>
-        <w:rPr>
-          <w:lang w:val="es-CR"/>
-        </w:rPr>
-      </w:pPr>
-      <w:r>
-        <w:rPr>
-          <w:lang w:val="es-CR"/>
-        </w:rPr>
         <w:t xml:space="preserve">En el menú izquierdo seleccionar la opción </w:t>
       </w:r>
       <w:r>
@@ -2584,7 +3288,7 @@
           <w:noProof/>
         </w:rPr>
         <w:drawing>
-          <wp:anchor distT="0" distB="0" distL="114300" distR="114300" simplePos="0" relativeHeight="251594240" behindDoc="0" locked="0" layoutInCell="1" allowOverlap="1" wp14:anchorId="697C3CEF">
+          <wp:anchor distT="0" distB="0" distL="114300" distR="114300" simplePos="0" relativeHeight="251653120" behindDoc="0" locked="0" layoutInCell="1" allowOverlap="1" wp14:anchorId="0EA9AEBC" wp14:editId="7C79BEDE">
             <wp:simplePos x="0" y="0"/>
             <wp:positionH relativeFrom="column">
               <wp:posOffset>29159</wp:posOffset>
@@ -2607,7 +3311,7 @@
                     <pic:cNvPicPr/>
                   </pic:nvPicPr>
                   <pic:blipFill>
-                    <a:blip r:embed="rId18">
+                    <a:blip r:embed="rId31">
                       <a:extLst>
                         <a:ext uri="{28A0092B-C50C-407E-A947-70E740481C1C}">
                           <a14:useLocalDpi xmlns:a14="http://schemas.microsoft.com/office/drawing/2010/main" val="0"/>
@@ -2674,7 +3378,7 @@
         <mc:AlternateContent>
           <mc:Choice Requires="wps">
             <w:drawing>
-              <wp:anchor distT="0" distB="0" distL="114300" distR="114300" simplePos="0" relativeHeight="251604480" behindDoc="0" locked="0" layoutInCell="1" allowOverlap="1" wp14:anchorId="446C3609" wp14:editId="0661C978">
+              <wp:anchor distT="0" distB="0" distL="114300" distR="114300" simplePos="0" relativeHeight="251654144" behindDoc="0" locked="0" layoutInCell="1" allowOverlap="1" wp14:anchorId="2396AC92" wp14:editId="659C54BD">
                 <wp:simplePos x="0" y="0"/>
                 <wp:positionH relativeFrom="column">
                   <wp:posOffset>1228344</wp:posOffset>
@@ -2740,7 +3444,7 @@
           </mc:Choice>
           <mc:Fallback>
             <w:pict>
-              <v:rect w14:anchorId="19016183" id="Rectangle 12" o:spid="_x0000_s1026" style="position:absolute;margin-left:96.7pt;margin-top:4.6pt;width:139.95pt;height:26.5pt;z-index:251604480;visibility:visible;mso-wrap-style:square;mso-width-percent:0;mso-height-percent:0;mso-wrap-distance-left:9pt;mso-wrap-distance-top:0;mso-wrap-distance-right:9pt;mso-wrap-distance-bottom:0;mso-position-horizontal:absolute;mso-position-horizontal-relative:text;mso-position-vertical:absolute;mso-position-vertical-relative:text;mso-width-percent:0;mso-height-percent:0;mso-width-relative:margin;mso-height-relative:margin;v-text-anchor:middle" o:gfxdata="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" filled="f" strokecolor="red" strokeweight="1.5pt">
+              <v:rect w14:anchorId="143257BA" id="Rectangle 12" o:spid="_x0000_s1026" style="position:absolute;margin-left:96.7pt;margin-top:4.6pt;width:139.95pt;height:26.5pt;z-index:251654144;visibility:visible;mso-wrap-style:square;mso-width-percent:0;mso-height-percent:0;mso-wrap-distance-left:9pt;mso-wrap-distance-top:0;mso-wrap-distance-right:9pt;mso-wrap-distance-bottom:0;mso-position-horizontal:absolute;mso-position-horizontal-relative:text;mso-position-vertical:absolute;mso-position-vertical-relative:text;mso-width-percent:0;mso-height-percent:0;mso-width-relative:margin;mso-height-relative:margin;v-text-anchor:middle" o:gfxdata="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" filled="f" strokecolor="red" strokeweight="1.5pt">
                 <v:shadow on="t" color="black" opacity="22937f" origin=",.5" offset="0,.63889mm"/>
               </v:rect>
             </w:pict>
@@ -2752,7 +3456,7 @@
           <w:noProof/>
         </w:rPr>
         <w:drawing>
-          <wp:anchor distT="0" distB="0" distL="114300" distR="114300" simplePos="0" relativeHeight="251590144" behindDoc="0" locked="0" layoutInCell="1" allowOverlap="1" wp14:anchorId="06505EFD">
+          <wp:anchor distT="0" distB="0" distL="114300" distR="114300" simplePos="0" relativeHeight="251652096" behindDoc="0" locked="0" layoutInCell="1" allowOverlap="1" wp14:anchorId="1E558292" wp14:editId="396BCDDF">
             <wp:simplePos x="0" y="0"/>
             <wp:positionH relativeFrom="column">
               <wp:posOffset>4439285</wp:posOffset>
@@ -2775,7 +3479,7 @@
                     <pic:cNvPicPr/>
                   </pic:nvPicPr>
                   <pic:blipFill>
-                    <a:blip r:embed="rId19">
+                    <a:blip r:embed="rId32">
                       <a:extLst>
                         <a:ext uri="{28A0092B-C50C-407E-A947-70E740481C1C}">
                           <a14:useLocalDpi xmlns:a14="http://schemas.microsoft.com/office/drawing/2010/main" val="0"/>
@@ -2907,7 +3611,7 @@
           <w:noProof/>
         </w:rPr>
         <w:drawing>
-          <wp:inline distT="0" distB="0" distL="0" distR="0" wp14:anchorId="4E9B2F26" wp14:editId="7AC1D16E">
+          <wp:inline distT="0" distB="0" distL="0" distR="0" wp14:anchorId="0BEA4B6B" wp14:editId="77C5BD79">
             <wp:extent cx="4238625" cy="962025"/>
             <wp:effectExtent l="76200" t="76200" r="142875" b="142875"/>
             <wp:docPr id="14" name="Picture 14"/>
@@ -2922,7 +3626,7 @@
                     <pic:cNvPicPr/>
                   </pic:nvPicPr>
                   <pic:blipFill>
-                    <a:blip r:embed="rId20"/>
+                    <a:blip r:embed="rId33"/>
                     <a:stretch>
                       <a:fillRect/>
                     </a:stretch>
@@ -2968,7 +3672,7 @@
           <w:noProof/>
         </w:rPr>
         <w:drawing>
-          <wp:anchor distT="0" distB="0" distL="114300" distR="114300" simplePos="0" relativeHeight="251644416" behindDoc="0" locked="0" layoutInCell="1" allowOverlap="1" wp14:anchorId="52B13F18">
+          <wp:anchor distT="0" distB="0" distL="114300" distR="114300" simplePos="0" relativeHeight="251656192" behindDoc="0" locked="0" layoutInCell="1" allowOverlap="1" wp14:anchorId="01421CF5" wp14:editId="7802C683">
             <wp:simplePos x="0" y="0"/>
             <wp:positionH relativeFrom="column">
               <wp:posOffset>1249350</wp:posOffset>
@@ -2991,7 +3695,7 @@
                     <pic:cNvPicPr/>
                   </pic:nvPicPr>
                   <pic:blipFill>
-                    <a:blip r:embed="rId21">
+                    <a:blip r:embed="rId34">
                       <a:extLst>
                         <a:ext uri="{28A0092B-C50C-407E-A947-70E740481C1C}">
                           <a14:useLocalDpi xmlns:a14="http://schemas.microsoft.com/office/drawing/2010/main" val="0"/>
@@ -3042,7 +3746,7 @@
           <w:noProof/>
         </w:rPr>
         <w:drawing>
-          <wp:anchor distT="0" distB="0" distL="114300" distR="114300" simplePos="0" relativeHeight="251624960" behindDoc="0" locked="0" layoutInCell="1" allowOverlap="1" wp14:anchorId="4983205E">
+          <wp:anchor distT="0" distB="0" distL="114300" distR="114300" simplePos="0" relativeHeight="251655168" behindDoc="0" locked="0" layoutInCell="1" allowOverlap="1" wp14:anchorId="00FB4304" wp14:editId="1D867DA9">
             <wp:simplePos x="0" y="0"/>
             <wp:positionH relativeFrom="column">
               <wp:posOffset>3743630</wp:posOffset>
@@ -3065,7 +3769,7 @@
                     <pic:cNvPicPr/>
                   </pic:nvPicPr>
                   <pic:blipFill>
-                    <a:blip r:embed="rId22">
+                    <a:blip r:embed="rId35">
                       <a:extLst>
                         <a:ext uri="{28A0092B-C50C-407E-A947-70E740481C1C}">
                           <a14:useLocalDpi xmlns:a14="http://schemas.microsoft.com/office/drawing/2010/main" val="0"/>
@@ -3166,22 +3870,22 @@
           <w:noProof/>
           <w:lang w:val="es-CR"/>
         </w:rPr>
+        <w:t>Ahora regresar a la pestaña datos y copiar y guardar el link que aparece.</w:t>
+      </w:r>
+    </w:p>
+    <w:p>
+      <w:pPr>
+        <w:rPr>
+          <w:noProof/>
+          <w:lang w:val="es-CR"/>
+        </w:rPr>
+      </w:pPr>
+      <w:r>
+        <w:rPr>
+          <w:noProof/>
+          <w:lang w:val="es-CR"/>
+        </w:rPr>
         <w:lastRenderedPageBreak/>
-        <w:t>Ahora regresar a la pestaña datos y copiar y guardar el link que aparece.</w:t>
-      </w:r>
-    </w:p>
-    <w:p>
-      <w:pPr>
-        <w:rPr>
-          <w:noProof/>
-          <w:lang w:val="es-CR"/>
-        </w:rPr>
-      </w:pPr>
-      <w:r>
-        <w:rPr>
-          <w:noProof/>
-          <w:lang w:val="es-CR"/>
-        </w:rPr>
         <w:t xml:space="preserve">Le llamaremos a este enlace </w:t>
       </w:r>
       <w:r>
@@ -3213,7 +3917,7 @@
         <mc:AlternateContent>
           <mc:Choice Requires="wps">
             <w:drawing>
-              <wp:anchor distT="0" distB="0" distL="114300" distR="114300" simplePos="0" relativeHeight="251651584" behindDoc="0" locked="0" layoutInCell="1" allowOverlap="1" wp14:anchorId="3D0E374B" wp14:editId="656C0E69">
+              <wp:anchor distT="0" distB="0" distL="114300" distR="114300" simplePos="0" relativeHeight="251657216" behindDoc="0" locked="0" layoutInCell="1" allowOverlap="1" wp14:anchorId="2BEEC8EB" wp14:editId="4B8F8FCA">
                 <wp:simplePos x="0" y="0"/>
                 <wp:positionH relativeFrom="column">
                   <wp:posOffset>482549</wp:posOffset>
@@ -3279,7 +3983,7 @@
           </mc:Choice>
           <mc:Fallback>
             <w:pict>
-              <v:rect w14:anchorId="56D7F60B" id="Rectangle 19" o:spid="_x0000_s1026" style="position:absolute;margin-left:38pt;margin-top:11.65pt;width:139.95pt;height:26.5pt;z-index:251651584;visibility:visible;mso-wrap-style:square;mso-width-percent:0;mso-height-percent:0;mso-wrap-distance-left:9pt;mso-wrap-distance-top:0;mso-wrap-distance-right:9pt;mso-wrap-distance-bottom:0;mso-position-horizontal:absolute;mso-position-horizontal-relative:text;mso-position-vertical:absolute;mso-position-vertical-relative:text;mso-width-percent:0;mso-height-percent:0;mso-width-relative:margin;mso-height-relative:margin;v-text-anchor:middle" o:gfxdata="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" filled="f" strokecolor="red" strokeweight="1.5pt">
+              <v:rect w14:anchorId="09384D4F" id="Rectangle 19" o:spid="_x0000_s1026" style="position:absolute;margin-left:38pt;margin-top:11.65pt;width:139.95pt;height:26.5pt;z-index:251657216;visibility:visible;mso-wrap-style:square;mso-width-percent:0;mso-height-percent:0;mso-wrap-distance-left:9pt;mso-wrap-distance-top:0;mso-wrap-distance-right:9pt;mso-wrap-distance-bottom:0;mso-position-horizontal:absolute;mso-position-horizontal-relative:text;mso-position-vertical:absolute;mso-position-vertical-relative:text;mso-width-percent:0;mso-height-percent:0;mso-width-relative:margin;mso-height-relative:margin;v-text-anchor:middle" o:gfxdata="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" filled="f" strokecolor="red" strokeweight="1.5pt">
                 <v:shadow on="t" color="black" opacity="22937f" origin=",.5" offset="0,.63889mm"/>
               </v:rect>
             </w:pict>
@@ -3291,7 +3995,7 @@
           <w:noProof/>
         </w:rPr>
         <w:drawing>
-          <wp:inline distT="0" distB="0" distL="0" distR="0" wp14:anchorId="7F7E6AF1" wp14:editId="0719EBAB">
+          <wp:inline distT="0" distB="0" distL="0" distR="0" wp14:anchorId="1D0EEB7C" wp14:editId="5D8C1897">
             <wp:extent cx="2505075" cy="1447800"/>
             <wp:effectExtent l="76200" t="76200" r="142875" b="133350"/>
             <wp:docPr id="18" name="Picture 18"/>
@@ -3306,7 +4010,7 @@
                     <pic:cNvPicPr/>
                   </pic:nvPicPr>
                   <pic:blipFill>
-                    <a:blip r:embed="rId23"/>
+                    <a:blip r:embed="rId36"/>
                     <a:stretch>
                       <a:fillRect/>
                     </a:stretch>
@@ -3482,7 +4186,7 @@
         <mc:AlternateContent>
           <mc:Choice Requires="wps">
             <w:drawing>
-              <wp:anchor distT="0" distB="0" distL="114300" distR="114300" simplePos="0" relativeHeight="251702784" behindDoc="0" locked="0" layoutInCell="1" allowOverlap="1" wp14:anchorId="5EA88C76" wp14:editId="03217139">
+              <wp:anchor distT="0" distB="0" distL="114300" distR="114300" simplePos="0" relativeHeight="251661312" behindDoc="0" locked="0" layoutInCell="1" allowOverlap="1" wp14:anchorId="43132BFA" wp14:editId="62983B62">
                 <wp:simplePos x="0" y="0"/>
                 <wp:positionH relativeFrom="column">
                   <wp:posOffset>2713126</wp:posOffset>
@@ -3548,7 +4252,7 @@
           </mc:Choice>
           <mc:Fallback>
             <w:pict>
-              <v:rect w14:anchorId="722E7541" id="Rectangle 23" o:spid="_x0000_s1026" style="position:absolute;margin-left:213.65pt;margin-top:29.15pt;width:51.25pt;height:26.5pt;z-index:251702784;visibility:visible;mso-wrap-style:square;mso-width-percent:0;mso-height-percent:0;mso-wrap-distance-left:9pt;mso-wrap-distance-top:0;mso-wrap-distance-right:9pt;mso-wrap-distance-bottom:0;mso-position-horizontal:absolute;mso-position-horizontal-relative:text;mso-position-vertical:absolute;mso-position-vertical-relative:text;mso-width-percent:0;mso-height-percent:0;mso-width-relative:margin;mso-height-relative:margin;v-text-anchor:middle" o:gfxdata="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" filled="f" strokecolor="red" strokeweight="1.5pt">
+              <v:rect w14:anchorId="2EE8AC26" id="Rectangle 23" o:spid="_x0000_s1026" style="position:absolute;margin-left:213.65pt;margin-top:29.15pt;width:51.25pt;height:26.5pt;z-index:251661312;visibility:visible;mso-wrap-style:square;mso-width-percent:0;mso-height-percent:0;mso-wrap-distance-left:9pt;mso-wrap-distance-top:0;mso-wrap-distance-right:9pt;mso-wrap-distance-bottom:0;mso-position-horizontal:absolute;mso-position-horizontal-relative:text;mso-position-vertical:absolute;mso-position-vertical-relative:text;mso-width-percent:0;mso-height-percent:0;mso-width-relative:margin;mso-height-relative:margin;v-text-anchor:middle" o:gfxdata="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" filled="f" strokecolor="red" strokeweight="1.5pt">
                 <v:shadow on="t" color="black" opacity="22937f" origin=",.5" offset="0,.63889mm"/>
               </v:rect>
             </w:pict>
@@ -3562,7 +4266,7 @@
         <mc:AlternateContent>
           <mc:Choice Requires="wps">
             <w:drawing>
-              <wp:anchor distT="0" distB="0" distL="114300" distR="114300" simplePos="0" relativeHeight="251723264" behindDoc="0" locked="0" layoutInCell="1" allowOverlap="1" wp14:anchorId="5EA88C76" wp14:editId="03217139">
+              <wp:anchor distT="0" distB="0" distL="114300" distR="114300" simplePos="0" relativeHeight="251662336" behindDoc="0" locked="0" layoutInCell="1" allowOverlap="1" wp14:anchorId="58B767F9" wp14:editId="052B1957">
                 <wp:simplePos x="0" y="0"/>
                 <wp:positionH relativeFrom="column">
                   <wp:posOffset>44222</wp:posOffset>
@@ -3628,7 +4332,7 @@
           </mc:Choice>
           <mc:Fallback>
             <w:pict>
-              <v:rect w14:anchorId="59C9F316" id="Rectangle 24" o:spid="_x0000_s1026" style="position:absolute;margin-left:3.5pt;margin-top:20.45pt;width:81.2pt;height:17.3pt;z-index:251723264;visibility:visible;mso-wrap-style:square;mso-width-percent:0;mso-height-percent:0;mso-wrap-distance-left:9pt;mso-wrap-distance-top:0;mso-wrap-distance-right:9pt;mso-wrap-distance-bottom:0;mso-position-horizontal:absolute;mso-position-horizontal-relative:text;mso-position-vertical:absolute;mso-position-vertical-relative:text;mso-width-percent:0;mso-height-percent:0;mso-width-relative:margin;mso-height-relative:margin;v-text-anchor:middle" o:gfxdata="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" filled="f" strokecolor="red" strokeweight="1.5pt">
+              <v:rect w14:anchorId="1A66818E" id="Rectangle 24" o:spid="_x0000_s1026" style="position:absolute;margin-left:3.5pt;margin-top:20.45pt;width:81.2pt;height:17.3pt;z-index:251662336;visibility:visible;mso-wrap-style:square;mso-width-percent:0;mso-height-percent:0;mso-wrap-distance-left:9pt;mso-wrap-distance-top:0;mso-wrap-distance-right:9pt;mso-wrap-distance-bottom:0;mso-position-horizontal:absolute;mso-position-horizontal-relative:text;mso-position-vertical:absolute;mso-position-vertical-relative:text;mso-width-percent:0;mso-height-percent:0;mso-width-relative:margin;mso-height-relative:margin;v-text-anchor:middle" o:gfxdata="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" filled="f" strokecolor="red" strokeweight="1.5pt">
                 <v:shadow on="t" color="black" opacity="22937f" origin=",.5" offset="0,.63889mm"/>
               </v:rect>
             </w:pict>
@@ -3642,7 +4346,7 @@
         <mc:AlternateContent>
           <mc:Choice Requires="wps">
             <w:drawing>
-              <wp:anchor distT="0" distB="0" distL="114300" distR="114300" simplePos="0" relativeHeight="251678208" behindDoc="0" locked="0" layoutInCell="1" allowOverlap="1" wp14:anchorId="5EA88C76" wp14:editId="03217139">
+              <wp:anchor distT="0" distB="0" distL="114300" distR="114300" simplePos="0" relativeHeight="251660288" behindDoc="0" locked="0" layoutInCell="1" allowOverlap="1" wp14:anchorId="57C068F6" wp14:editId="6177BFF2">
                 <wp:simplePos x="0" y="0"/>
                 <wp:positionH relativeFrom="column">
                   <wp:posOffset>2128317</wp:posOffset>
@@ -3708,7 +4412,7 @@
           </mc:Choice>
           <mc:Fallback>
             <w:pict>
-              <v:rect w14:anchorId="413CCC3F" id="Rectangle 22" o:spid="_x0000_s1026" style="position:absolute;margin-left:167.6pt;margin-top:112.6pt;width:97.35pt;height:21.9pt;z-index:251678208;visibility:visible;mso-wrap-style:square;mso-width-percent:0;mso-height-percent:0;mso-wrap-distance-left:9pt;mso-wrap-distance-top:0;mso-wrap-distance-right:9pt;mso-wrap-distance-bottom:0;mso-position-horizontal:absolute;mso-position-horizontal-relative:text;mso-position-vertical:absolute;mso-position-vertical-relative:text;mso-width-percent:0;mso-height-percent:0;mso-width-relative:margin;mso-height-relative:margin;v-text-anchor:middle" o:gfxdata="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" filled="f" strokecolor="red" strokeweight="1.5pt">
+              <v:rect w14:anchorId="151D8CCB" id="Rectangle 22" o:spid="_x0000_s1026" style="position:absolute;margin-left:167.6pt;margin-top:112.6pt;width:97.35pt;height:21.9pt;z-index:251660288;visibility:visible;mso-wrap-style:square;mso-width-percent:0;mso-height-percent:0;mso-wrap-distance-left:9pt;mso-wrap-distance-top:0;mso-wrap-distance-right:9pt;mso-wrap-distance-bottom:0;mso-position-horizontal:absolute;mso-position-horizontal-relative:text;mso-position-vertical:absolute;mso-position-vertical-relative:text;mso-width-percent:0;mso-height-percent:0;mso-width-relative:margin;mso-height-relative:margin;v-text-anchor:middle" o:gfxdata="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" filled="f" strokecolor="red" strokeweight="1.5pt">
                 <v:shadow on="t" color="black" opacity="22937f" origin=",.5" offset="0,.63889mm"/>
               </v:rect>
             </w:pict>
@@ -3722,7 +4426,7 @@
         <mc:AlternateContent>
           <mc:Choice Requires="wps">
             <w:drawing>
-              <wp:anchor distT="0" distB="0" distL="114300" distR="114300" simplePos="0" relativeHeight="251745792" behindDoc="0" locked="0" layoutInCell="1" allowOverlap="1" wp14:anchorId="5EA88C76" wp14:editId="03217139">
+              <wp:anchor distT="0" distB="0" distL="114300" distR="114300" simplePos="0" relativeHeight="251663360" behindDoc="0" locked="0" layoutInCell="1" allowOverlap="1" wp14:anchorId="67B7CAF8" wp14:editId="4A0BA099">
                 <wp:simplePos x="0" y="0"/>
                 <wp:positionH relativeFrom="column">
                   <wp:posOffset>3372307</wp:posOffset>
@@ -3788,7 +4492,7 @@
           </mc:Choice>
           <mc:Fallback>
             <w:pict>
-              <v:rect w14:anchorId="3AD152B2" id="Rectangle 25" o:spid="_x0000_s1026" style="position:absolute;margin-left:265.55pt;margin-top:187.55pt;width:209.1pt;height:30.85pt;z-index:251745792;visibility:visible;mso-wrap-style:square;mso-width-percent:0;mso-height-percent:0;mso-wrap-distance-left:9pt;mso-wrap-distance-top:0;mso-wrap-distance-right:9pt;mso-wrap-distance-bottom:0;mso-position-horizontal:absolute;mso-position-horizontal-relative:text;mso-position-vertical:absolute;mso-position-vertical-relative:text;mso-width-percent:0;mso-height-percent:0;mso-width-relative:margin;mso-height-relative:margin;v-text-anchor:middle" o:gfxdata="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" filled="f" strokecolor="red" strokeweight="1.5pt">
+              <v:rect w14:anchorId="79A95D25" id="Rectangle 25" o:spid="_x0000_s1026" style="position:absolute;margin-left:265.55pt;margin-top:187.55pt;width:209.1pt;height:30.85pt;z-index:251663360;visibility:visible;mso-wrap-style:square;mso-width-percent:0;mso-height-percent:0;mso-wrap-distance-left:9pt;mso-wrap-distance-top:0;mso-wrap-distance-right:9pt;mso-wrap-distance-bottom:0;mso-position-horizontal:absolute;mso-position-horizontal-relative:text;mso-position-vertical:absolute;mso-position-vertical-relative:text;mso-width-percent:0;mso-height-percent:0;mso-width-relative:margin;mso-height-relative:margin;v-text-anchor:middle" o:gfxdata="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" filled="f" strokecolor="red" strokeweight="1.5pt">
                 <v:shadow on="t" color="black" opacity="22937f" origin=",.5" offset="0,.63889mm"/>
               </v:rect>
             </w:pict>
@@ -3800,7 +4504,7 @@
           <w:noProof/>
         </w:rPr>
         <w:drawing>
-          <wp:inline distT="0" distB="0" distL="0" distR="0" wp14:anchorId="0426902F" wp14:editId="35E89267">
+          <wp:inline distT="0" distB="0" distL="0" distR="0" wp14:anchorId="3F42E7BA" wp14:editId="3B1CE6D2">
             <wp:extent cx="5943600" cy="2701290"/>
             <wp:effectExtent l="76200" t="76200" r="133350" b="137160"/>
             <wp:docPr id="27" name="Picture 27"/>
@@ -3815,7 +4519,7 @@
                     <pic:cNvPicPr/>
                   </pic:nvPicPr>
                   <pic:blipFill>
-                    <a:blip r:embed="rId24"/>
+                    <a:blip r:embed="rId37"/>
                     <a:stretch>
                       <a:fillRect/>
                     </a:stretch>
@@ -3866,47 +4570,21 @@
     </w:p>
     <w:p>
       <w:pPr>
-        <w:rPr>
-          <w:lang w:val="es-CR"/>
-        </w:rPr>
-      </w:pPr>
-      <w:r>
-        <w:rPr>
-          <w:lang w:val="es-CR"/>
-        </w:rPr>
-        <w:t>Para obtener la</w:t>
-      </w:r>
-    </w:p>
-    <w:p>
-      <w:pPr>
         <w:jc w:val="center"/>
         <w:rPr>
           <w:b/>
-          <w:lang w:val="es-CR"/>
-        </w:rPr>
-      </w:pPr>
-      <w:r>
-        <w:rPr>
-          <w:b/>
-          <w:lang w:val="es-CR"/>
-        </w:rPr>
-        <w:t>Conectar sitio web a F</w:t>
-      </w:r>
-      <w:r>
-        <w:rPr>
-          <w:b/>
-          <w:lang w:val="es-CR"/>
-        </w:rPr>
-        <w:t>irebase</w:t>
-      </w:r>
-    </w:p>
-    <w:p>
-      <w:pPr>
-        <w:rPr>
-          <w:b/>
-          <w:lang w:val="es-CR"/>
-        </w:rPr>
-      </w:pPr>
+          <w:bCs/>
+          <w:lang w:val="es-CR"/>
+        </w:rPr>
+      </w:pPr>
+      <w:r>
+        <w:rPr>
+          <w:b/>
+          <w:bCs/>
+          <w:lang w:val="es-CR"/>
+        </w:rPr>
+        <w:t>Creación sitio Web</w:t>
+      </w:r>
     </w:p>
     <w:p>
       <w:pPr>
@@ -3924,14 +4602,43 @@
         <w:rPr>
           <w:lang w:val="es-CR"/>
         </w:rPr>
-        <w:t xml:space="preserve">ruebas que esta en el siguiente enlace: </w:t>
-      </w:r>
-      <w:r>
-        <w:rPr>
-          <w:lang w:val="es-CR"/>
-        </w:rPr>
-        <w:t>https://github.com/kendry21/Person-Counter/tree/master/public</w:t>
-      </w:r>
+        <w:t xml:space="preserve">ruebas que </w:t>
+      </w:r>
+      <w:r>
+        <w:rPr>
+          <w:lang w:val="es-CR"/>
+        </w:rPr>
+        <w:t>está</w:t>
+      </w:r>
+      <w:r>
+        <w:rPr>
+          <w:lang w:val="es-CR"/>
+        </w:rPr>
+        <w:t xml:space="preserve"> en el siguiente enlace: </w:t>
+      </w:r>
+      <w:hyperlink r:id="rId38" w:history="1">
+        <w:r>
+          <w:rPr>
+            <w:rStyle w:val="Hyperlink"/>
+            <w:lang w:val="es-CR"/>
+          </w:rPr>
+          <w:t>https://github.com/kendry21/Person-Counter/tree/master/Web%2</w:t>
+        </w:r>
+        <w:r>
+          <w:rPr>
+            <w:rStyle w:val="Hyperlink"/>
+            <w:lang w:val="es-CR"/>
+          </w:rPr>
+          <w:t>0</w:t>
+        </w:r>
+        <w:r>
+          <w:rPr>
+            <w:rStyle w:val="Hyperlink"/>
+            <w:lang w:val="es-CR"/>
+          </w:rPr>
+          <w:t>Site</w:t>
+        </w:r>
+      </w:hyperlink>
       <w:r>
         <w:rPr>
           <w:lang w:val="es-CR"/>
@@ -3942,38 +4649,267 @@
     <w:p>
       <w:pPr>
         <w:rPr>
-          <w:b/>
-          <w:lang w:val="es-CR"/>
-        </w:rPr>
-      </w:pPr>
-      <w:r>
-        <w:rPr>
-          <w:b/>
+          <w:lang w:val="es-CR"/>
+        </w:rPr>
+      </w:pPr>
+    </w:p>
+    <w:p>
+      <w:pPr>
+        <w:rPr>
+          <w:lang w:val="es-CR"/>
+        </w:rPr>
+      </w:pPr>
+      <w:r>
+        <w:rPr>
+          <w:lang w:val="es-CR"/>
+        </w:rPr>
+        <w:t xml:space="preserve">La etiqueta </w:t>
+      </w:r>
+      <w:proofErr w:type="spellStart"/>
+      <w:r>
+        <w:rPr>
+          <w:lang w:val="es-CR"/>
+        </w:rPr>
+        <w:t>enFila</w:t>
+      </w:r>
+      <w:proofErr w:type="spellEnd"/>
+      <w:r>
+        <w:rPr>
           <w:lang w:val="es-CR"/>
         </w:rPr>
         <w:t xml:space="preserve"> </w:t>
       </w:r>
+      <w:r>
+        <w:rPr>
+          <w:lang w:val="es-CR"/>
+        </w:rPr>
+        <w:t>va a</w:t>
+      </w:r>
+      <w:r>
+        <w:rPr>
+          <w:lang w:val="es-CR"/>
+        </w:rPr>
+        <w:t xml:space="preserve"> ser donde se almacena el dato obtenido de </w:t>
+      </w:r>
+      <w:proofErr w:type="spellStart"/>
+      <w:r>
+        <w:rPr>
+          <w:lang w:val="es-CR"/>
+        </w:rPr>
+        <w:t>Firebase</w:t>
+      </w:r>
+      <w:proofErr w:type="spellEnd"/>
+      <w:r>
+        <w:rPr>
+          <w:lang w:val="es-CR"/>
+        </w:rPr>
+        <w:t xml:space="preserve">, se debe de agregar la información de </w:t>
+      </w:r>
+      <w:proofErr w:type="spellStart"/>
+      <w:r>
+        <w:rPr>
+          <w:lang w:val="es-CR"/>
+        </w:rPr>
+        <w:t>apiKey</w:t>
+      </w:r>
+      <w:proofErr w:type="spellEnd"/>
+      <w:r>
+        <w:rPr>
+          <w:lang w:val="es-CR"/>
+        </w:rPr>
+        <w:t xml:space="preserve">, </w:t>
+      </w:r>
+      <w:proofErr w:type="spellStart"/>
+      <w:r>
+        <w:rPr>
+          <w:lang w:val="es-CR"/>
+        </w:rPr>
+        <w:t>authDomain</w:t>
+      </w:r>
+      <w:proofErr w:type="spellEnd"/>
+      <w:r>
+        <w:rPr>
+          <w:lang w:val="es-CR"/>
+        </w:rPr>
+        <w:t xml:space="preserve">, </w:t>
+      </w:r>
+      <w:proofErr w:type="spellStart"/>
+      <w:r>
+        <w:rPr>
+          <w:lang w:val="es-CR"/>
+        </w:rPr>
+        <w:t>databaseURL</w:t>
+      </w:r>
+      <w:proofErr w:type="spellEnd"/>
+      <w:r>
+        <w:rPr>
+          <w:lang w:val="es-CR"/>
+        </w:rPr>
+        <w:t xml:space="preserve">, </w:t>
+      </w:r>
+      <w:proofErr w:type="spellStart"/>
+      <w:r>
+        <w:rPr>
+          <w:lang w:val="es-CR"/>
+        </w:rPr>
+        <w:t>projectID</w:t>
+      </w:r>
+      <w:proofErr w:type="spellEnd"/>
+      <w:r>
+        <w:rPr>
+          <w:lang w:val="es-CR"/>
+        </w:rPr>
+        <w:t xml:space="preserve">, </w:t>
+      </w:r>
+      <w:proofErr w:type="spellStart"/>
+      <w:r>
+        <w:rPr>
+          <w:lang w:val="es-CR"/>
+        </w:rPr>
+        <w:t>storageBucket</w:t>
+      </w:r>
+      <w:proofErr w:type="spellEnd"/>
+      <w:r>
+        <w:rPr>
+          <w:lang w:val="es-CR"/>
+        </w:rPr>
+        <w:t xml:space="preserve">, </w:t>
+      </w:r>
+      <w:proofErr w:type="spellStart"/>
+      <w:r>
+        <w:rPr>
+          <w:lang w:val="es-CR"/>
+        </w:rPr>
+        <w:t>messagingSenderId</w:t>
+      </w:r>
+      <w:proofErr w:type="spellEnd"/>
+      <w:r>
+        <w:rPr>
+          <w:lang w:val="es-CR"/>
+        </w:rPr>
+        <w:t xml:space="preserve">, estos datos se obtienen del portal de </w:t>
+      </w:r>
+      <w:proofErr w:type="spellStart"/>
+      <w:r>
+        <w:rPr>
+          <w:lang w:val="es-CR"/>
+        </w:rPr>
+        <w:t>Firebase</w:t>
+      </w:r>
+      <w:proofErr w:type="spellEnd"/>
+      <w:r>
+        <w:rPr>
+          <w:lang w:val="es-CR"/>
+        </w:rPr>
+        <w:t>.</w:t>
+      </w:r>
     </w:p>
     <w:p>
       <w:pPr>
         <w:jc w:val="center"/>
         <w:rPr>
           <w:b/>
-          <w:lang w:val="es-CR"/>
-        </w:rPr>
-      </w:pPr>
-      <w:r>
-        <w:rPr>
-          <w:b/>
-          <w:lang w:val="en-US"/>
-        </w:rPr>
-        <w:t>Hosting Firebase</w:t>
-      </w:r>
-    </w:p>
-    <w:p>
-      <w:pPr>
-        <w:rPr>
-          <w:lang w:val="en-US"/>
+          <w:bCs/>
+          <w:lang w:val="es-CR"/>
+        </w:rPr>
+      </w:pPr>
+      <w:r>
+        <w:rPr>
+          <w:b/>
+          <w:bCs/>
+          <w:lang w:val="es-CR"/>
+        </w:rPr>
+        <w:lastRenderedPageBreak/>
+        <w:drawing>
+          <wp:inline distT="0" distB="0" distL="0" distR="0" wp14:anchorId="6209DE5C" wp14:editId="3C7183FC">
+            <wp:extent cx="5943600" cy="3520440"/>
+            <wp:effectExtent l="76200" t="76200" r="133350" b="137160"/>
+            <wp:docPr id="26" name="Picture 26"/>
+            <wp:cNvGraphicFramePr>
+              <a:graphicFrameLocks xmlns:a="http://schemas.openxmlformats.org/drawingml/2006/main" noChangeAspect="1"/>
+            </wp:cNvGraphicFramePr>
+            <a:graphic xmlns:a="http://schemas.openxmlformats.org/drawingml/2006/main">
+              <a:graphicData uri="http://schemas.openxmlformats.org/drawingml/2006/picture">
+                <pic:pic xmlns:pic="http://schemas.openxmlformats.org/drawingml/2006/picture">
+                  <pic:nvPicPr>
+                    <pic:cNvPr id="1" name=""/>
+                    <pic:cNvPicPr/>
+                  </pic:nvPicPr>
+                  <pic:blipFill>
+                    <a:blip r:embed="rId39"/>
+                    <a:stretch>
+                      <a:fillRect/>
+                    </a:stretch>
+                  </pic:blipFill>
+                  <pic:spPr>
+                    <a:xfrm>
+                      <a:off x="0" y="0"/>
+                      <a:ext cx="5943600" cy="3520440"/>
+                    </a:xfrm>
+                    <a:prstGeom prst="rect">
+                      <a:avLst/>
+                    </a:prstGeom>
+                    <a:ln w="38100" cap="sq">
+                      <a:solidFill>
+                        <a:srgbClr val="000000"/>
+                      </a:solidFill>
+                      <a:prstDash val="solid"/>
+                      <a:miter lim="800000"/>
+                    </a:ln>
+                    <a:effectLst>
+                      <a:outerShdw blurRad="50800" dist="38100" dir="2700000" algn="tl" rotWithShape="0">
+                        <a:srgbClr val="000000">
+                          <a:alpha val="43000"/>
+                        </a:srgbClr>
+                      </a:outerShdw>
+                    </a:effectLst>
+                  </pic:spPr>
+                </pic:pic>
+              </a:graphicData>
+            </a:graphic>
+          </wp:inline>
+        </w:drawing>
+      </w:r>
+    </w:p>
+    <w:p>
+      <w:pPr>
+        <w:jc w:val="center"/>
+        <w:rPr>
+          <w:b/>
+          <w:bCs/>
+          <w:lang w:val="es-CR"/>
+        </w:rPr>
+      </w:pPr>
+    </w:p>
+    <w:p>
+      <w:pPr>
+        <w:jc w:val="center"/>
+        <w:rPr>
+          <w:b/>
+          <w:lang w:val="es-CR"/>
+        </w:rPr>
+      </w:pPr>
+      <w:r>
+        <w:rPr>
+          <w:b/>
+          <w:lang w:val="es-CR"/>
+        </w:rPr>
+        <w:t xml:space="preserve">Hosting </w:t>
+      </w:r>
+      <w:proofErr w:type="spellStart"/>
+      <w:r>
+        <w:rPr>
+          <w:b/>
+          <w:lang w:val="es-CR"/>
+        </w:rPr>
+        <w:t>Firebase</w:t>
+      </w:r>
+      <w:proofErr w:type="spellEnd"/>
+    </w:p>
+    <w:p>
+      <w:pPr>
+        <w:rPr>
+          <w:lang w:val="es-CR"/>
         </w:rPr>
       </w:pPr>
     </w:p>
@@ -4002,7 +4938,7 @@
         </w:rPr>
         <w:t xml:space="preserve">, ingresar al enlace </w:t>
       </w:r>
-      <w:hyperlink r:id="rId25" w:history="1">
+      <w:hyperlink r:id="rId40" w:history="1">
         <w:r>
           <w:rPr>
             <w:rStyle w:val="Hyperlink"/>
@@ -4036,7 +4972,6 @@
         <w:rPr>
           <w:lang w:val="es-CR"/>
         </w:rPr>
-        <w:lastRenderedPageBreak/>
         <w:t xml:space="preserve">Una vez instalado abrir el </w:t>
       </w:r>
       <w:proofErr w:type="spellStart"/>
@@ -4083,7 +5018,7 @@
           <w:b/>
           <w:lang w:val="es-CR"/>
         </w:rPr>
-        <w:t xml:space="preserve"> -g Firebase-</w:t>
+        <w:t xml:space="preserve"> -g </w:t>
       </w:r>
       <w:proofErr w:type="spellStart"/>
       <w:r>
@@ -4091,7 +5026,7 @@
           <w:b/>
           <w:lang w:val="es-CR"/>
         </w:rPr>
-        <w:t>tools</w:t>
+        <w:t>Firebase-tools</w:t>
       </w:r>
       <w:proofErr w:type="spellEnd"/>
     </w:p>
@@ -4114,19 +5049,28 @@
         </w:rPr>
         <w:t xml:space="preserve">Ejecutar el comando </w:t>
       </w:r>
-      <w:r>
-        <w:rPr>
-          <w:b/>
-          <w:lang w:val="es-CR"/>
-        </w:rPr>
-        <w:t xml:space="preserve">Firebase </w:t>
-      </w:r>
       <w:proofErr w:type="spellStart"/>
       <w:r>
         <w:rPr>
           <w:b/>
           <w:lang w:val="es-CR"/>
         </w:rPr>
+        <w:t>Firebase</w:t>
+      </w:r>
+      <w:proofErr w:type="spellEnd"/>
+      <w:r>
+        <w:rPr>
+          <w:b/>
+          <w:lang w:val="es-CR"/>
+        </w:rPr>
+        <w:t xml:space="preserve"> </w:t>
+      </w:r>
+      <w:proofErr w:type="spellStart"/>
+      <w:r>
+        <w:rPr>
+          <w:b/>
+          <w:lang w:val="es-CR"/>
+        </w:rPr>
         <w:t>login</w:t>
       </w:r>
       <w:proofErr w:type="spellEnd"/>
@@ -4250,7 +5194,7 @@
           <w:noProof/>
         </w:rPr>
         <w:drawing>
-          <wp:inline distT="0" distB="0" distL="0" distR="0" wp14:anchorId="63734099" wp14:editId="5AAC81D3">
+          <wp:inline distT="0" distB="0" distL="0" distR="0" wp14:anchorId="6EA973B8" wp14:editId="75C93E65">
             <wp:extent cx="5943600" cy="1299845"/>
             <wp:effectExtent l="76200" t="76200" r="133350" b="128905"/>
             <wp:docPr id="28" name="Picture 28"/>
@@ -4265,7 +5209,7 @@
                     <pic:cNvPicPr/>
                   </pic:nvPicPr>
                   <pic:blipFill>
-                    <a:blip r:embed="rId26"/>
+                    <a:blip r:embed="rId41"/>
                     <a:stretch>
                       <a:fillRect/>
                     </a:stretch>
@@ -4327,19 +5271,28 @@
           <w:lang w:val="es-CR"/>
         </w:rPr>
       </w:pPr>
-      <w:r>
-        <w:rPr>
-          <w:b/>
-          <w:lang w:val="es-CR"/>
-        </w:rPr>
-        <w:t xml:space="preserve">Firebase </w:t>
-      </w:r>
       <w:proofErr w:type="spellStart"/>
       <w:r>
         <w:rPr>
           <w:b/>
           <w:lang w:val="es-CR"/>
         </w:rPr>
+        <w:t>Firebase</w:t>
+      </w:r>
+      <w:proofErr w:type="spellEnd"/>
+      <w:r>
+        <w:rPr>
+          <w:b/>
+          <w:lang w:val="es-CR"/>
+        </w:rPr>
+        <w:t xml:space="preserve"> </w:t>
+      </w:r>
+      <w:proofErr w:type="spellStart"/>
+      <w:r>
+        <w:rPr>
+          <w:b/>
+          <w:lang w:val="es-CR"/>
+        </w:rPr>
         <w:t>init</w:t>
       </w:r>
       <w:proofErr w:type="spellEnd"/>
@@ -4422,6 +5375,7 @@
         <w:rPr>
           <w:lang w:val="es-CR"/>
         </w:rPr>
+        <w:lastRenderedPageBreak/>
         <w:t xml:space="preserve">Seleccionar la </w:t>
       </w:r>
       <w:proofErr w:type="spellStart"/>
@@ -4497,305 +5451,324 @@
     <w:p>
       <w:pPr>
         <w:rPr>
-          <w:lang w:val="es-CR"/>
-        </w:rPr>
-      </w:pPr>
-      <w:r>
-        <w:rPr>
           <w:lang w:val="en-US"/>
         </w:rPr>
+      </w:pPr>
+      <w:r>
+        <w:rPr>
+          <w:lang w:val="en-US"/>
+        </w:rPr>
         <w:t xml:space="preserve">What do you want to use as your public directory? </w:t>
       </w:r>
       <w:r>
         <w:rPr>
-          <w:lang w:val="es-CR"/>
-        </w:rPr>
-        <w:t>&lt;</w:t>
+          <w:lang w:val="en-US"/>
+        </w:rPr>
+        <w:t>&lt;public&gt;</w:t>
+      </w:r>
+      <w:r>
+        <w:rPr>
+          <w:lang w:val="en-US"/>
+        </w:rPr>
+        <w:t xml:space="preserve"> </w:t>
       </w:r>
       <w:proofErr w:type="spellStart"/>
       <w:r>
         <w:rPr>
-          <w:lang w:val="es-CR"/>
+          <w:lang w:val="en-US"/>
+        </w:rPr>
+        <w:t>Ingresar</w:t>
+      </w:r>
+      <w:proofErr w:type="spellEnd"/>
+      <w:r>
+        <w:rPr>
+          <w:lang w:val="en-US"/>
+        </w:rPr>
+        <w:t xml:space="preserve"> </w:t>
+      </w:r>
+      <w:r>
+        <w:rPr>
+          <w:lang w:val="en-US"/>
+        </w:rPr>
+        <w:tab/>
+      </w:r>
+      <w:r>
+        <w:rPr>
+          <w:b/>
+          <w:lang w:val="en-US"/>
         </w:rPr>
         <w:t>public</w:t>
       </w:r>
+    </w:p>
+    <w:p>
+      <w:pPr>
+        <w:rPr>
+          <w:lang w:val="en-US"/>
+        </w:rPr>
+      </w:pPr>
+      <w:r>
+        <w:rPr>
+          <w:lang w:val="en-US"/>
+        </w:rPr>
+        <w:t>Configure as a single</w:t>
+      </w:r>
+      <w:r>
+        <w:rPr>
+          <w:lang w:val="en-US"/>
+        </w:rPr>
+        <w:t>-</w:t>
+      </w:r>
+      <w:r>
+        <w:rPr>
+          <w:lang w:val="en-US"/>
+        </w:rPr>
+        <w:t>p</w:t>
+      </w:r>
+      <w:r>
+        <w:rPr>
+          <w:lang w:val="en-US"/>
+        </w:rPr>
+        <w:t xml:space="preserve">age app (rewrite all </w:t>
+      </w:r>
+      <w:proofErr w:type="spellStart"/>
+      <w:r>
+        <w:rPr>
+          <w:lang w:val="en-US"/>
+        </w:rPr>
+        <w:t>urls</w:t>
+      </w:r>
       <w:proofErr w:type="spellEnd"/>
       <w:r>
         <w:rPr>
-          <w:lang w:val="es-CR"/>
-        </w:rPr>
-        <w:t>&gt;</w:t>
-      </w:r>
-      <w:r>
-        <w:rPr>
-          <w:lang w:val="es-CR"/>
-        </w:rPr>
-        <w:t xml:space="preserve"> Ingresar </w:t>
-      </w:r>
-      <w:r>
-        <w:rPr>
-          <w:lang w:val="es-CR"/>
+          <w:lang w:val="en-US"/>
+        </w:rPr>
+        <w:t xml:space="preserve"> to /index.html</w:t>
+      </w:r>
+      <w:r>
+        <w:rPr>
+          <w:lang w:val="en-US"/>
+        </w:rPr>
+        <w:t>)? y/n</w:t>
+      </w:r>
+      <w:r>
+        <w:rPr>
+          <w:lang w:val="en-US"/>
         </w:rPr>
         <w:tab/>
       </w:r>
+      <w:r>
+        <w:rPr>
+          <w:lang w:val="en-US"/>
+        </w:rPr>
+        <w:tab/>
+      </w:r>
+      <w:r>
+        <w:rPr>
+          <w:b/>
+          <w:lang w:val="en-US"/>
+        </w:rPr>
+        <w:t>N</w:t>
+      </w:r>
+    </w:p>
+    <w:p>
+      <w:pPr>
+        <w:rPr>
+          <w:b/>
+          <w:lang w:val="es-CR"/>
+        </w:rPr>
+      </w:pPr>
+      <w:r>
+        <w:rPr>
+          <w:lang w:val="en-US"/>
+        </w:rPr>
+        <w:t xml:space="preserve">File pubic/index.html already exists. </w:t>
+      </w:r>
       <w:proofErr w:type="spellStart"/>
       <w:r>
         <w:rPr>
-          <w:b/>
-          <w:lang w:val="es-CR"/>
-        </w:rPr>
-        <w:t>public</w:t>
+          <w:lang w:val="es-CR"/>
+        </w:rPr>
+        <w:t>Overwrite</w:t>
       </w:r>
       <w:proofErr w:type="spellEnd"/>
-    </w:p>
-    <w:p>
-      <w:pPr>
-        <w:rPr>
-          <w:lang w:val="en-US"/>
-        </w:rPr>
-      </w:pPr>
-      <w:r>
-        <w:rPr>
-          <w:lang w:val="en-US"/>
-        </w:rPr>
-        <w:t>Configure as a single</w:t>
-      </w:r>
-      <w:r>
-        <w:rPr>
-          <w:lang w:val="en-US"/>
-        </w:rPr>
-        <w:t>-</w:t>
-      </w:r>
-      <w:r>
-        <w:rPr>
-          <w:lang w:val="en-US"/>
-        </w:rPr>
-        <w:t>p</w:t>
-      </w:r>
-      <w:r>
-        <w:rPr>
-          <w:lang w:val="en-US"/>
-        </w:rPr>
-        <w:t xml:space="preserve">age app (rewrite all </w:t>
+      <w:r>
+        <w:rPr>
+          <w:lang w:val="es-CR"/>
+        </w:rPr>
+        <w:t>? (y/N)</w:t>
+      </w:r>
+      <w:r>
+        <w:rPr>
+          <w:lang w:val="es-CR"/>
+        </w:rPr>
+        <w:tab/>
+      </w:r>
+      <w:r>
+        <w:rPr>
+          <w:lang w:val="es-CR"/>
+        </w:rPr>
+        <w:tab/>
+      </w:r>
+      <w:r>
+        <w:rPr>
+          <w:lang w:val="es-CR"/>
+        </w:rPr>
+        <w:tab/>
+      </w:r>
+      <w:r>
+        <w:rPr>
+          <w:b/>
+          <w:lang w:val="es-CR"/>
+        </w:rPr>
+        <w:t>N</w:t>
+      </w:r>
+    </w:p>
+    <w:p>
+      <w:pPr>
+        <w:rPr>
+          <w:lang w:val="es-CR"/>
+        </w:rPr>
+      </w:pPr>
+      <w:r>
+        <w:rPr>
+          <w:lang w:val="es-CR"/>
+        </w:rPr>
+        <w:t>Seleccionar el proyecto al c</w:t>
+      </w:r>
+      <w:r>
+        <w:rPr>
+          <w:lang w:val="es-CR"/>
+        </w:rPr>
+        <w:t>ual asociar el proyecto</w:t>
+      </w:r>
+    </w:p>
+    <w:p>
+      <w:pPr>
+        <w:rPr>
+          <w:b/>
+          <w:lang w:val="es-CR"/>
+        </w:rPr>
+      </w:pPr>
+      <w:r>
+        <w:rPr>
+          <w:lang w:val="es-CR"/>
+        </w:rPr>
+        <w:t xml:space="preserve">Ejecutar </w:t>
+      </w:r>
+      <w:r>
+        <w:rPr>
+          <w:lang w:val="es-CR"/>
+        </w:rPr>
+        <w:tab/>
+      </w:r>
+      <w:r>
+        <w:rPr>
+          <w:lang w:val="es-CR"/>
+        </w:rPr>
+        <w:tab/>
+      </w:r>
+      <w:r>
+        <w:rPr>
+          <w:lang w:val="es-CR"/>
+        </w:rPr>
+        <w:tab/>
+      </w:r>
+      <w:r>
+        <w:rPr>
+          <w:lang w:val="es-CR"/>
+        </w:rPr>
+        <w:tab/>
+      </w:r>
+      <w:r>
+        <w:rPr>
+          <w:lang w:val="es-CR"/>
+        </w:rPr>
+        <w:tab/>
+      </w:r>
+      <w:r>
+        <w:rPr>
+          <w:lang w:val="es-CR"/>
+        </w:rPr>
+        <w:tab/>
+      </w:r>
+      <w:r>
+        <w:rPr>
+          <w:lang w:val="es-CR"/>
+        </w:rPr>
+        <w:tab/>
+      </w:r>
+      <w:r>
+        <w:rPr>
+          <w:lang w:val="es-CR"/>
+        </w:rPr>
+        <w:tab/>
+      </w:r>
+      <w:r>
+        <w:rPr>
+          <w:lang w:val="es-CR"/>
+        </w:rPr>
+        <w:tab/>
       </w:r>
       <w:proofErr w:type="spellStart"/>
       <w:r>
         <w:rPr>
-          <w:lang w:val="en-US"/>
-        </w:rPr>
-        <w:t>urls</w:t>
+          <w:b/>
+          <w:lang w:val="es-CR"/>
+        </w:rPr>
+        <w:t>Firebase</w:t>
       </w:r>
       <w:proofErr w:type="spellEnd"/>
       <w:r>
         <w:rPr>
-          <w:lang w:val="en-US"/>
-        </w:rPr>
-        <w:t xml:space="preserve"> to /index.html</w:t>
-      </w:r>
-      <w:r>
-        <w:rPr>
-          <w:lang w:val="en-US"/>
-        </w:rPr>
-        <w:t>)? y/n</w:t>
-      </w:r>
-      <w:r>
-        <w:rPr>
-          <w:lang w:val="en-US"/>
-        </w:rPr>
-        <w:tab/>
-      </w:r>
-      <w:r>
-        <w:rPr>
-          <w:lang w:val="en-US"/>
-        </w:rPr>
-        <w:tab/>
+          <w:b/>
+          <w:lang w:val="es-CR"/>
+        </w:rPr>
+        <w:t xml:space="preserve"> </w:t>
       </w:r>
       <w:proofErr w:type="spellStart"/>
       <w:r>
         <w:rPr>
           <w:b/>
-          <w:lang w:val="en-US"/>
-        </w:rPr>
-        <w:t>N</w:t>
+          <w:lang w:val="es-CR"/>
+        </w:rPr>
+        <w:t>deploy</w:t>
       </w:r>
       <w:proofErr w:type="spellEnd"/>
     </w:p>
     <w:p>
       <w:pPr>
         <w:rPr>
-          <w:b/>
-          <w:lang w:val="en-US"/>
-        </w:rPr>
-      </w:pPr>
-      <w:r>
-        <w:rPr>
-          <w:lang w:val="en-US"/>
-        </w:rPr>
-        <w:t>File pubic/index.html already exists. Overwrite? (y/N)</w:t>
-      </w:r>
-      <w:r>
-        <w:rPr>
-          <w:lang w:val="en-US"/>
-        </w:rPr>
-        <w:tab/>
-      </w:r>
-      <w:r>
-        <w:rPr>
-          <w:lang w:val="en-US"/>
-        </w:rPr>
-        <w:tab/>
-      </w:r>
-      <w:r>
-        <w:rPr>
-          <w:lang w:val="en-US"/>
-        </w:rPr>
-        <w:tab/>
-      </w:r>
-      <w:r>
-        <w:rPr>
-          <w:b/>
-          <w:lang w:val="en-US"/>
-        </w:rPr>
-        <w:t>N</w:t>
-      </w:r>
-    </w:p>
-    <w:p>
-      <w:pPr>
-        <w:rPr>
-          <w:lang w:val="es-CR"/>
-        </w:rPr>
-      </w:pPr>
-      <w:r>
-        <w:rPr>
-          <w:lang w:val="es-CR"/>
-        </w:rPr>
-        <w:t>Seleccionar el proyecto al c</w:t>
-      </w:r>
-      <w:r>
-        <w:rPr>
-          <w:lang w:val="es-CR"/>
-        </w:rPr>
-        <w:t>ual asociar el proyecto</w:t>
-      </w:r>
-    </w:p>
-    <w:p>
-      <w:pPr>
-        <w:rPr>
-          <w:b/>
-          <w:lang w:val="es-CR"/>
-        </w:rPr>
-      </w:pPr>
-      <w:r>
-        <w:rPr>
-          <w:lang w:val="es-CR"/>
-        </w:rPr>
-        <w:t xml:space="preserve">Ejecutar </w:t>
-      </w:r>
-      <w:r>
-        <w:rPr>
-          <w:lang w:val="es-CR"/>
-        </w:rPr>
-        <w:tab/>
-      </w:r>
-      <w:r>
-        <w:rPr>
-          <w:lang w:val="es-CR"/>
-        </w:rPr>
-        <w:tab/>
-      </w:r>
-      <w:r>
-        <w:rPr>
-          <w:lang w:val="es-CR"/>
-        </w:rPr>
-        <w:tab/>
-      </w:r>
-      <w:r>
-        <w:rPr>
-          <w:lang w:val="es-CR"/>
-        </w:rPr>
-        <w:tab/>
-      </w:r>
-      <w:r>
-        <w:rPr>
-          <w:lang w:val="es-CR"/>
-        </w:rPr>
-        <w:tab/>
-      </w:r>
-      <w:r>
-        <w:rPr>
-          <w:lang w:val="es-CR"/>
-        </w:rPr>
-        <w:tab/>
-      </w:r>
-      <w:r>
-        <w:rPr>
-          <w:lang w:val="es-CR"/>
-        </w:rPr>
-        <w:tab/>
-      </w:r>
-      <w:r>
-        <w:rPr>
-          <w:lang w:val="es-CR"/>
-        </w:rPr>
-        <w:tab/>
-      </w:r>
-      <w:r>
-        <w:rPr>
-          <w:lang w:val="es-CR"/>
-        </w:rPr>
-        <w:tab/>
-      </w:r>
-      <w:r>
-        <w:rPr>
-          <w:b/>
-          <w:lang w:val="es-CR"/>
-        </w:rPr>
-        <w:t xml:space="preserve">Firebase </w:t>
+          <w:lang w:val="es-CR"/>
+        </w:rPr>
+      </w:pPr>
+    </w:p>
+    <w:p>
+      <w:pPr>
+        <w:rPr>
+          <w:lang w:val="es-CR"/>
+        </w:rPr>
+      </w:pPr>
+    </w:p>
+    <w:p>
+      <w:pPr>
+        <w:rPr>
+          <w:lang w:val="es-CR"/>
+        </w:rPr>
+      </w:pPr>
+      <w:r>
+        <w:rPr>
+          <w:lang w:val="es-CR"/>
+        </w:rPr>
+        <w:t xml:space="preserve">Al terminar copiar el sitio web (Hosting </w:t>
       </w:r>
       <w:proofErr w:type="spellStart"/>
       <w:r>
         <w:rPr>
-          <w:b/>
-          <w:lang w:val="es-CR"/>
-        </w:rPr>
-        <w:t>deploy</w:t>
+          <w:lang w:val="es-CR"/>
+        </w:rPr>
+        <w:t>Site</w:t>
       </w:r>
       <w:proofErr w:type="spellEnd"/>
-    </w:p>
-    <w:p>
-      <w:pPr>
-        <w:rPr>
-          <w:lang w:val="es-CR"/>
-        </w:rPr>
-      </w:pPr>
-    </w:p>
-    <w:p>
-      <w:pPr>
-        <w:rPr>
-          <w:lang w:val="es-CR"/>
-        </w:rPr>
-      </w:pPr>
-    </w:p>
-    <w:p>
-      <w:pPr>
-        <w:rPr>
-          <w:lang w:val="es-CR"/>
-        </w:rPr>
-      </w:pPr>
-      <w:r>
-        <w:rPr>
-          <w:lang w:val="es-CR"/>
-        </w:rPr>
-        <w:t xml:space="preserve">Al terminar copiar el sitio web (Hosting </w:t>
-      </w:r>
-      <w:proofErr w:type="spellStart"/>
-      <w:r>
-        <w:rPr>
-          <w:lang w:val="es-CR"/>
-        </w:rPr>
-        <w:t>Site</w:t>
-      </w:r>
-      <w:proofErr w:type="spellEnd"/>
       <w:r>
         <w:rPr>
           <w:lang w:val="es-CR"/>
@@ -4814,11 +5787,10 @@
         <w:rPr>
           <w:noProof/>
         </w:rPr>
-        <w:lastRenderedPageBreak/>
         <w:drawing>
-          <wp:inline distT="0" distB="0" distL="0" distR="0" wp14:anchorId="5054581A" wp14:editId="138DE498">
+          <wp:inline distT="0" distB="0" distL="0" distR="0" wp14:anchorId="446B9FE7" wp14:editId="4AC43C83">
             <wp:extent cx="2544414" cy="3849548"/>
-            <wp:effectExtent l="0" t="0" r="8890" b="0"/>
+            <wp:effectExtent l="76200" t="76200" r="142240" b="132080"/>
             <wp:docPr id="29" name="Picture 29"/>
             <wp:cNvGraphicFramePr>
               <a:graphicFrameLocks xmlns:a="http://schemas.openxmlformats.org/drawingml/2006/main" noChangeAspect="1"/>
@@ -4831,7 +5803,7 @@
                     <pic:cNvPicPr/>
                   </pic:nvPicPr>
                   <pic:blipFill>
-                    <a:blip r:embed="rId27"/>
+                    <a:blip r:embed="rId42"/>
                     <a:stretch>
                       <a:fillRect/>
                     </a:stretch>
@@ -4844,6 +5816,20 @@
                     <a:prstGeom prst="rect">
                       <a:avLst/>
                     </a:prstGeom>
+                    <a:ln w="38100" cap="sq">
+                      <a:solidFill>
+                        <a:srgbClr val="000000"/>
+                      </a:solidFill>
+                      <a:prstDash val="solid"/>
+                      <a:miter lim="800000"/>
+                    </a:ln>
+                    <a:effectLst>
+                      <a:outerShdw blurRad="50800" dist="38100" dir="2700000" algn="tl" rotWithShape="0">
+                        <a:srgbClr val="000000">
+                          <a:alpha val="43000"/>
+                        </a:srgbClr>
+                      </a:outerShdw>
+                    </a:effectLst>
                   </pic:spPr>
                 </pic:pic>
               </a:graphicData>
@@ -4868,477 +5854,10 @@
     </w:p>
     <w:p>
       <w:pPr>
-        <w:jc w:val="center"/>
-        <w:rPr>
-          <w:b/>
-          <w:lang w:val="es-CR"/>
-        </w:rPr>
-      </w:pPr>
-      <w:proofErr w:type="spellStart"/>
-      <w:r>
-        <w:rPr>
-          <w:b/>
-          <w:lang w:val="es-CR"/>
-        </w:rPr>
-        <w:t>Codigo</w:t>
-      </w:r>
-      <w:proofErr w:type="spellEnd"/>
-      <w:r>
-        <w:rPr>
-          <w:b/>
-          <w:lang w:val="es-CR"/>
-        </w:rPr>
-        <w:t xml:space="preserve"> Arduino</w:t>
-      </w:r>
-    </w:p>
-    <w:p>
-      <w:pPr>
-        <w:rPr>
-          <w:b/>
-          <w:lang w:val="es-CR"/>
-        </w:rPr>
-      </w:pPr>
-    </w:p>
-    <w:p>
-      <w:pPr>
-        <w:rPr>
-          <w:lang w:val="es-CR"/>
-        </w:rPr>
-      </w:pPr>
-      <w:r>
-        <w:rPr>
-          <w:lang w:val="es-CR"/>
-        </w:rPr>
-        <w:t xml:space="preserve">El código </w:t>
-      </w:r>
-      <w:r>
-        <w:rPr>
-          <w:lang w:val="es-CR"/>
-        </w:rPr>
-        <w:t>está</w:t>
-      </w:r>
-      <w:r>
-        <w:rPr>
-          <w:lang w:val="es-CR"/>
-        </w:rPr>
-        <w:t xml:space="preserve"> disponible en el enlace https://github.com/kendry21/Person-Counter/blob/master/ESP32.ino </w:t>
-      </w:r>
-    </w:p>
-    <w:p>
-      <w:pPr>
-        <w:rPr>
-          <w:lang w:val="es-CR"/>
-        </w:rPr>
-      </w:pPr>
-      <w:r>
-        <w:rPr>
-          <w:lang w:val="es-CR"/>
-        </w:rPr>
-        <w:t>Para cargar el código al ESP32 se debe realizar lo siguiente.</w:t>
-      </w:r>
-    </w:p>
-    <w:p>
-      <w:pPr>
-        <w:rPr>
-          <w:lang w:val="es-CR"/>
-        </w:rPr>
-      </w:pPr>
-      <w:r>
-        <w:rPr>
-          <w:lang w:val="es-CR"/>
-        </w:rPr>
-        <w:t>Compilar el proyecto para evitar algún error.</w:t>
-      </w:r>
-    </w:p>
-    <w:p>
-      <w:pPr>
-        <w:rPr>
-          <w:b/>
-          <w:lang w:val="es-CR"/>
-        </w:rPr>
-      </w:pPr>
-      <w:r>
-        <w:rPr>
-          <w:noProof/>
-        </w:rPr>
-        <mc:AlternateContent>
-          <mc:Choice Requires="wps">
-            <w:drawing>
-              <wp:anchor distT="0" distB="0" distL="114300" distR="114300" simplePos="0" relativeHeight="251747840" behindDoc="0" locked="0" layoutInCell="1" allowOverlap="1" wp14:anchorId="710DC9D9" wp14:editId="39058889">
-                <wp:simplePos x="0" y="0"/>
-                <wp:positionH relativeFrom="column">
-                  <wp:posOffset>58523</wp:posOffset>
-                </wp:positionH>
-                <wp:positionV relativeFrom="paragraph">
-                  <wp:posOffset>508330</wp:posOffset>
-                </wp:positionV>
-                <wp:extent cx="248716" cy="299339"/>
-                <wp:effectExtent l="57150" t="19050" r="75565" b="100965"/>
-                <wp:wrapNone/>
-                <wp:docPr id="31" name="Rectangle 31"/>
-                <wp:cNvGraphicFramePr/>
-                <a:graphic xmlns:a="http://schemas.openxmlformats.org/drawingml/2006/main">
-                  <a:graphicData uri="http://schemas.microsoft.com/office/word/2010/wordprocessingShape">
-                    <wps:wsp>
-                      <wps:cNvSpPr/>
-                      <wps:spPr>
-                        <a:xfrm>
-                          <a:off x="0" y="0"/>
-                          <a:ext cx="248716" cy="299339"/>
-                        </a:xfrm>
-                        <a:prstGeom prst="rect">
-                          <a:avLst/>
-                        </a:prstGeom>
-                        <a:noFill/>
-                        <a:ln w="19050">
-                          <a:solidFill>
-                            <a:srgbClr val="FF0000"/>
-                          </a:solidFill>
-                        </a:ln>
-                      </wps:spPr>
-                      <wps:style>
-                        <a:lnRef idx="1">
-                          <a:schemeClr val="accent1"/>
-                        </a:lnRef>
-                        <a:fillRef idx="3">
-                          <a:schemeClr val="accent1"/>
-                        </a:fillRef>
-                        <a:effectRef idx="2">
-                          <a:schemeClr val="accent1"/>
-                        </a:effectRef>
-                        <a:fontRef idx="minor">
-                          <a:schemeClr val="lt1"/>
-                        </a:fontRef>
-                      </wps:style>
-                      <wps:bodyPr rot="0" spcFirstLastPara="0" vertOverflow="overflow" horzOverflow="overflow" vert="horz" wrap="square" lIns="91440" tIns="45720" rIns="91440" bIns="45720" numCol="1" spcCol="0" rtlCol="0" fromWordArt="0" anchor="ctr" anchorCtr="0" forceAA="0" compatLnSpc="1">
-                        <a:prstTxWarp prst="textNoShape">
-                          <a:avLst/>
-                        </a:prstTxWarp>
-                        <a:noAutofit/>
-                      </wps:bodyPr>
-                    </wps:wsp>
-                  </a:graphicData>
-                </a:graphic>
-                <wp14:sizeRelH relativeFrom="margin">
-                  <wp14:pctWidth>0</wp14:pctWidth>
-                </wp14:sizeRelH>
-                <wp14:sizeRelV relativeFrom="margin">
-                  <wp14:pctHeight>0</wp14:pctHeight>
-                </wp14:sizeRelV>
-              </wp:anchor>
-            </w:drawing>
-          </mc:Choice>
-          <mc:Fallback>
-            <w:pict>
-              <v:rect w14:anchorId="1CEC5444" id="Rectangle 31" o:spid="_x0000_s1026" style="position:absolute;margin-left:4.6pt;margin-top:40.05pt;width:19.6pt;height:23.55pt;z-index:251747840;visibility:visible;mso-wrap-style:square;mso-width-percent:0;mso-height-percent:0;mso-wrap-distance-left:9pt;mso-wrap-distance-top:0;mso-wrap-distance-right:9pt;mso-wrap-distance-bottom:0;mso-position-horizontal:absolute;mso-position-horizontal-relative:text;mso-position-vertical:absolute;mso-position-vertical-relative:text;mso-width-percent:0;mso-height-percent:0;mso-width-relative:margin;mso-height-relative:margin;v-text-anchor:middle" o:gfxdata="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" filled="f" strokecolor="red" strokeweight="1.5pt">
-                <v:shadow on="t" color="black" opacity="22937f" origin=",.5" offset="0,.63889mm"/>
-              </v:rect>
-            </w:pict>
-          </mc:Fallback>
-        </mc:AlternateContent>
-      </w:r>
-      <w:r>
-        <w:rPr>
-          <w:noProof/>
-        </w:rPr>
-        <w:drawing>
-          <wp:inline distT="0" distB="0" distL="0" distR="0" wp14:anchorId="04EF9E53" wp14:editId="7799820F">
-            <wp:extent cx="5705475" cy="1533525"/>
-            <wp:effectExtent l="0" t="0" r="9525" b="9525"/>
-            <wp:docPr id="32" name="Picture 32"/>
-            <wp:cNvGraphicFramePr>
-              <a:graphicFrameLocks xmlns:a="http://schemas.openxmlformats.org/drawingml/2006/main" noChangeAspect="1"/>
-            </wp:cNvGraphicFramePr>
-            <a:graphic xmlns:a="http://schemas.openxmlformats.org/drawingml/2006/main">
-              <a:graphicData uri="http://schemas.openxmlformats.org/drawingml/2006/picture">
-                <pic:pic xmlns:pic="http://schemas.openxmlformats.org/drawingml/2006/picture">
-                  <pic:nvPicPr>
-                    <pic:cNvPr id="1" name=""/>
-                    <pic:cNvPicPr/>
-                  </pic:nvPicPr>
-                  <pic:blipFill>
-                    <a:blip r:embed="rId28"/>
-                    <a:stretch>
-                      <a:fillRect/>
-                    </a:stretch>
-                  </pic:blipFill>
-                  <pic:spPr>
-                    <a:xfrm>
-                      <a:off x="0" y="0"/>
-                      <a:ext cx="5705475" cy="1533525"/>
-                    </a:xfrm>
-                    <a:prstGeom prst="rect">
-                      <a:avLst/>
-                    </a:prstGeom>
-                  </pic:spPr>
-                </pic:pic>
-              </a:graphicData>
-            </a:graphic>
-          </wp:inline>
-        </w:drawing>
-      </w:r>
-    </w:p>
-    <w:p>
-      <w:pPr>
-        <w:rPr>
-          <w:b/>
-          <w:lang w:val="es-CR"/>
-        </w:rPr>
-      </w:pPr>
-    </w:p>
-    <w:p>
-      <w:pPr>
-        <w:rPr>
-          <w:b/>
-          <w:lang w:val="es-CR"/>
-        </w:rPr>
-      </w:pPr>
-    </w:p>
-    <w:p>
-      <w:pPr>
-        <w:rPr>
-          <w:b/>
-          <w:lang w:val="es-CR"/>
-        </w:rPr>
-      </w:pPr>
-    </w:p>
-    <w:p>
-      <w:pPr>
-        <w:rPr>
-          <w:b/>
-          <w:lang w:val="es-CR"/>
-        </w:rPr>
-      </w:pPr>
-    </w:p>
-    <w:p>
-      <w:pPr>
-        <w:rPr>
-          <w:b/>
-          <w:lang w:val="es-CR"/>
-        </w:rPr>
-      </w:pPr>
-    </w:p>
-    <w:p>
-      <w:pPr>
-        <w:rPr>
-          <w:b/>
-          <w:lang w:val="es-CR"/>
-        </w:rPr>
-      </w:pPr>
-    </w:p>
-    <w:p>
-      <w:pPr>
-        <w:rPr>
-          <w:b/>
-          <w:lang w:val="es-CR"/>
-        </w:rPr>
-      </w:pPr>
-    </w:p>
-    <w:p>
-      <w:pPr>
-        <w:rPr>
-          <w:b/>
-          <w:lang w:val="es-CR"/>
-        </w:rPr>
-      </w:pPr>
-      <w:r>
-        <w:rPr>
-          <w:lang w:val="es-CR"/>
-        </w:rPr>
-        <w:lastRenderedPageBreak/>
-        <w:t xml:space="preserve">Antes de </w:t>
-      </w:r>
-      <w:r>
-        <w:rPr>
-          <w:lang w:val="es-CR"/>
-        </w:rPr>
-        <w:t xml:space="preserve">Cargar el </w:t>
-      </w:r>
-      <w:r>
-        <w:rPr>
-          <w:lang w:val="es-CR"/>
-        </w:rPr>
-        <w:t xml:space="preserve">código, en </w:t>
-      </w:r>
-      <w:proofErr w:type="spellStart"/>
-      <w:r>
-        <w:rPr>
-          <w:lang w:val="es-CR"/>
-        </w:rPr>
-        <w:t>tools</w:t>
-      </w:r>
-      <w:proofErr w:type="spellEnd"/>
-      <w:r>
-        <w:rPr>
-          <w:lang w:val="es-CR"/>
-        </w:rPr>
-        <w:t xml:space="preserve"> seleccionar la tarjeta ESP32 DEV Module, y seleccionar </w:t>
-      </w:r>
-      <w:proofErr w:type="spellStart"/>
-      <w:r>
-        <w:rPr>
-          <w:lang w:val="es-CR"/>
-        </w:rPr>
-        <w:t>upload</w:t>
-      </w:r>
-      <w:proofErr w:type="spellEnd"/>
-      <w:r>
-        <w:rPr>
-          <w:lang w:val="es-CR"/>
-        </w:rPr>
-        <w:t xml:space="preserve"> </w:t>
-      </w:r>
-    </w:p>
-    <w:p>
-      <w:pPr>
-        <w:rPr>
-          <w:b/>
-          <w:lang w:val="es-CR"/>
-        </w:rPr>
-      </w:pPr>
-      <w:r>
-        <w:rPr>
-          <w:noProof/>
-        </w:rPr>
-        <mc:AlternateContent>
-          <mc:Choice Requires="wps">
-            <w:drawing>
-              <wp:anchor distT="0" distB="0" distL="114300" distR="114300" simplePos="0" relativeHeight="251750912" behindDoc="0" locked="0" layoutInCell="1" allowOverlap="1" wp14:anchorId="7E7897DC" wp14:editId="7366DE10">
-                <wp:simplePos x="0" y="0"/>
-                <wp:positionH relativeFrom="column">
-                  <wp:posOffset>270662</wp:posOffset>
-                </wp:positionH>
-                <wp:positionV relativeFrom="paragraph">
-                  <wp:posOffset>424282</wp:posOffset>
-                </wp:positionV>
-                <wp:extent cx="343814" cy="373075"/>
-                <wp:effectExtent l="57150" t="19050" r="75565" b="103505"/>
-                <wp:wrapNone/>
-                <wp:docPr id="33" name="Rectangle 33"/>
-                <wp:cNvGraphicFramePr/>
-                <a:graphic xmlns:a="http://schemas.openxmlformats.org/drawingml/2006/main">
-                  <a:graphicData uri="http://schemas.microsoft.com/office/word/2010/wordprocessingShape">
-                    <wps:wsp>
-                      <wps:cNvSpPr/>
-                      <wps:spPr>
-                        <a:xfrm>
-                          <a:off x="0" y="0"/>
-                          <a:ext cx="343814" cy="373075"/>
-                        </a:xfrm>
-                        <a:prstGeom prst="rect">
-                          <a:avLst/>
-                        </a:prstGeom>
-                        <a:noFill/>
-                        <a:ln w="19050">
-                          <a:solidFill>
-                            <a:srgbClr val="FF0000"/>
-                          </a:solidFill>
-                        </a:ln>
-                      </wps:spPr>
-                      <wps:style>
-                        <a:lnRef idx="1">
-                          <a:schemeClr val="accent1"/>
-                        </a:lnRef>
-                        <a:fillRef idx="3">
-                          <a:schemeClr val="accent1"/>
-                        </a:fillRef>
-                        <a:effectRef idx="2">
-                          <a:schemeClr val="accent1"/>
-                        </a:effectRef>
-                        <a:fontRef idx="minor">
-                          <a:schemeClr val="lt1"/>
-                        </a:fontRef>
-                      </wps:style>
-                      <wps:bodyPr rot="0" spcFirstLastPara="0" vertOverflow="overflow" horzOverflow="overflow" vert="horz" wrap="square" lIns="91440" tIns="45720" rIns="91440" bIns="45720" numCol="1" spcCol="0" rtlCol="0" fromWordArt="0" anchor="ctr" anchorCtr="0" forceAA="0" compatLnSpc="1">
-                        <a:prstTxWarp prst="textNoShape">
-                          <a:avLst/>
-                        </a:prstTxWarp>
-                        <a:noAutofit/>
-                      </wps:bodyPr>
-                    </wps:wsp>
-                  </a:graphicData>
-                </a:graphic>
-                <wp14:sizeRelH relativeFrom="margin">
-                  <wp14:pctWidth>0</wp14:pctWidth>
-                </wp14:sizeRelH>
-                <wp14:sizeRelV relativeFrom="margin">
-                  <wp14:pctHeight>0</wp14:pctHeight>
-                </wp14:sizeRelV>
-              </wp:anchor>
-            </w:drawing>
-          </mc:Choice>
-          <mc:Fallback>
-            <w:pict>
-              <v:rect w14:anchorId="030AA461" id="Rectangle 33" o:spid="_x0000_s1026" style="position:absolute;margin-left:21.3pt;margin-top:33.4pt;width:27.05pt;height:29.4pt;z-index:251750912;visibility:visible;mso-wrap-style:square;mso-width-percent:0;mso-height-percent:0;mso-wrap-distance-left:9pt;mso-wrap-distance-top:0;mso-wrap-distance-right:9pt;mso-wrap-distance-bottom:0;mso-position-horizontal:absolute;mso-position-horizontal-relative:text;mso-position-vertical:absolute;mso-position-vertical-relative:text;mso-width-percent:0;mso-height-percent:0;mso-width-relative:margin;mso-height-relative:margin;v-text-anchor:middle" o:gfxdata="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" filled="f" strokecolor="red" strokeweight="1.5pt">
-                <v:shadow on="t" color="black" opacity="22937f" origin=",.5" offset="0,.63889mm"/>
-              </v:rect>
-            </w:pict>
-          </mc:Fallback>
-        </mc:AlternateContent>
-      </w:r>
-      <w:r>
-        <w:rPr>
-          <w:noProof/>
-        </w:rPr>
-        <w:drawing>
-          <wp:inline distT="0" distB="0" distL="0" distR="0" wp14:anchorId="410E505C" wp14:editId="5D2DB249">
-            <wp:extent cx="5705475" cy="1533525"/>
-            <wp:effectExtent l="0" t="0" r="9525" b="9525"/>
-            <wp:docPr id="30" name="Picture 30"/>
-            <wp:cNvGraphicFramePr>
-              <a:graphicFrameLocks xmlns:a="http://schemas.openxmlformats.org/drawingml/2006/main" noChangeAspect="1"/>
-            </wp:cNvGraphicFramePr>
-            <a:graphic xmlns:a="http://schemas.openxmlformats.org/drawingml/2006/main">
-              <a:graphicData uri="http://schemas.openxmlformats.org/drawingml/2006/picture">
-                <pic:pic xmlns:pic="http://schemas.openxmlformats.org/drawingml/2006/picture">
-                  <pic:nvPicPr>
-                    <pic:cNvPr id="1" name=""/>
-                    <pic:cNvPicPr/>
-                  </pic:nvPicPr>
-                  <pic:blipFill>
-                    <a:blip r:embed="rId28"/>
-                    <a:stretch>
-                      <a:fillRect/>
-                    </a:stretch>
-                  </pic:blipFill>
-                  <pic:spPr>
-                    <a:xfrm>
-                      <a:off x="0" y="0"/>
-                      <a:ext cx="5705475" cy="1533525"/>
-                    </a:xfrm>
-                    <a:prstGeom prst="rect">
-                      <a:avLst/>
-                    </a:prstGeom>
-                  </pic:spPr>
-                </pic:pic>
-              </a:graphicData>
-            </a:graphic>
-          </wp:inline>
-        </w:drawing>
-      </w:r>
-      <w:r>
-        <w:rPr>
-          <w:b/>
-          <w:lang w:val="es-CR"/>
-        </w:rPr>
-        <w:t xml:space="preserve"> </w:t>
-      </w:r>
-    </w:p>
-    <w:p>
-      <w:pPr>
-        <w:rPr>
-          <w:lang w:val="es-CR"/>
-        </w:rPr>
-      </w:pPr>
-    </w:p>
-    <w:p>
-      <w:pPr>
-        <w:rPr>
-          <w:lang w:val="es-CR"/>
-        </w:rPr>
-      </w:pPr>
-      <w:bookmarkStart w:id="0" w:name="_GoBack"/>
-      <w:bookmarkEnd w:id="0"/>
+        <w:rPr>
+          <w:lang w:val="es-CR"/>
+        </w:rPr>
+      </w:pPr>
       <w:r>
         <w:rPr>
           <w:lang w:val="es-CR"/>
@@ -5385,7 +5904,7 @@
           <w:lang w:val="es-CR"/>
         </w:rPr>
       </w:pPr>
-      <w:hyperlink r:id="rId29" w:history="1">
+      <w:hyperlink r:id="rId43" w:history="1">
         <w:r>
           <w:rPr>
             <w:rStyle w:val="Hyperlink"/>
@@ -5408,17 +5927,18 @@
       </w:r>
     </w:p>
     <w:p>
-      <w:pPr>
-        <w:rPr>
-          <w:lang w:val="es-CR"/>
-        </w:rPr>
-      </w:pPr>
-      <w:r>
-        <w:rPr>
-          <w:lang w:val="es-CR"/>
-        </w:rPr>
-        <w:t>https://www.youtube.com/watch?v=Gl-qlxfTJHE&amp;t=18s</w:t>
-      </w:r>
+      <w:hyperlink r:id="rId44" w:history="1">
+        <w:r>
+          <w:rPr>
+            <w:rStyle w:val="Hyperlink"/>
+          </w:rPr>
+          <w:t>https://www.youtube.com/watch?v=Gl-qlxfTJHE&amp;t=18s</w:t>
+        </w:r>
+      </w:hyperlink>
+    </w:p>
+    <w:p>
+      <w:bookmarkStart w:id="0" w:name="_GoBack"/>
+      <w:bookmarkEnd w:id="0"/>
     </w:p>
     <w:sectPr>
       <w:pgSz w:w="12240" w:h="15840"/>
@@ -5428,6 +5948,56 @@
     </w:sectPr>
   </w:body>
 </w:document>
+</file>
+
+<file path=word/endnotes.xml><?xml version="1.0" encoding="utf-8"?>
+<w:endnotes xmlns:wpc="http://schemas.microsoft.com/office/word/2010/wordprocessingCanvas" xmlns:cx="http://schemas.microsoft.com/office/drawing/2014/chartex" xmlns:cx1="http://schemas.microsoft.com/office/drawing/2015/9/8/chartex" xmlns:cx2="http://schemas.microsoft.com/office/drawing/2015/10/21/chartex" xmlns:cx3="http://schemas.microsoft.com/office/drawing/2016/5/9/chartex" xmlns:cx4="http://schemas.microsoft.com/office/drawing/2016/5/10/chartex" xmlns:cx5="http://schemas.microsoft.com/office/drawing/2016/5/11/chartex" xmlns:cx6="http://schemas.microsoft.com/office/drawing/2016/5/12/chartex" xmlns:cx7="http://schemas.microsoft.com/office/drawing/2016/5/13/chartex" xmlns:cx8="http://schemas.microsoft.com/office/drawing/2016/5/14/chartex" xmlns:mc="http://schemas.openxmlformats.org/markup-compatibility/2006" xmlns:aink="http://schemas.microsoft.com/office/drawing/2016/ink" xmlns:am3d="http://schemas.microsoft.com/office/drawing/2017/model3d" xmlns:o="urn:schemas-microsoft-com:office:office" xmlns:r="http://schemas.openxmlformats.org/officeDocument/2006/relationships" xmlns:m="http://schemas.openxmlformats.org/officeDocument/2006/math" xmlns:v="urn:schemas-microsoft-com:vml" xmlns:wp14="http://schemas.microsoft.com/office/word/2010/wordprocessingDrawing" xmlns:wp="http://schemas.openxmlformats.org/drawingml/2006/wordprocessingDrawing" xmlns:w10="urn:schemas-microsoft-com:office:word" xmlns:w="http://schemas.openxmlformats.org/wordprocessingml/2006/main" xmlns:w14="http://schemas.microsoft.com/office/word/2010/wordml" xmlns:w15="http://schemas.microsoft.com/office/word/2012/wordml" xmlns:w16cid="http://schemas.microsoft.com/office/word/2016/wordml/cid" xmlns:w16se="http://schemas.microsoft.com/office/word/2015/wordml/symex" xmlns:wpg="http://schemas.microsoft.com/office/word/2010/wordprocessingGroup" xmlns:wpi="http://schemas.microsoft.com/office/word/2010/wordprocessingInk" xmlns:wne="http://schemas.microsoft.com/office/word/2006/wordml" xmlns:wps="http://schemas.microsoft.com/office/word/2010/wordprocessingShape" mc:Ignorable="w14 w15 w16se w16cid wp14">
+  <w:endnote w:type="separator" w:id="-1">
+    <w:p>
+      <w:pPr>
+        <w:spacing w:line="240" w:lineRule="auto"/>
+      </w:pPr>
+      <w:r>
+        <w:separator/>
+      </w:r>
+    </w:p>
+  </w:endnote>
+  <w:endnote w:type="continuationSeparator" w:id="0">
+    <w:p>
+      <w:pPr>
+        <w:spacing w:line="240" w:lineRule="auto"/>
+      </w:pPr>
+      <w:r>
+        <w:continuationSeparator/>
+      </w:r>
+    </w:p>
+  </w:endnote>
+</w:endnotes>
+</file>
+
+<file path=word/footnotes.xml><?xml version="1.0" encoding="utf-8"?>
+<w:footnotes xmlns:wpc="http://schemas.microsoft.com/office/word/2010/wordprocessingCanvas" xmlns:cx="http://schemas.microsoft.com/office/drawing/2014/chartex" xmlns:cx1="http://schemas.microsoft.com/office/drawing/2015/9/8/chartex" xmlns:cx2="http://schemas.microsoft.com/office/drawing/2015/10/21/chartex" xmlns:cx3="http://schemas.microsoft.com/office/drawing/2016/5/9/chartex" xmlns:cx4="http://schemas.microsoft.com/office/drawing/2016/5/10/chartex" xmlns:cx5="http://schemas.microsoft.com/office/drawing/2016/5/11/chartex" xmlns:cx6="http://schemas.microsoft.com/office/drawing/2016/5/12/chartex" xmlns:cx7="http://schemas.microsoft.com/office/drawing/2016/5/13/chartex" xmlns:cx8="http://schemas.microsoft.com/office/drawing/2016/5/14/chartex" xmlns:mc="http://schemas.openxmlformats.org/markup-compatibility/2006" xmlns:aink="http://schemas.microsoft.com/office/drawing/2016/ink" xmlns:am3d="http://schemas.microsoft.com/office/drawing/2017/model3d" xmlns:o="urn:schemas-microsoft-com:office:office" xmlns:r="http://schemas.openxmlformats.org/officeDocument/2006/relationships" xmlns:m="http://schemas.openxmlformats.org/officeDocument/2006/math" xmlns:v="urn:schemas-microsoft-com:vml" xmlns:wp14="http://schemas.microsoft.com/office/word/2010/wordprocessingDrawing" xmlns:wp="http://schemas.openxmlformats.org/drawingml/2006/wordprocessingDrawing" xmlns:w10="urn:schemas-microsoft-com:office:word" xmlns:w="http://schemas.openxmlformats.org/wordprocessingml/2006/main" xmlns:w14="http://schemas.microsoft.com/office/word/2010/wordml" xmlns:w15="http://schemas.microsoft.com/office/word/2012/wordml" xmlns:w16cid="http://schemas.microsoft.com/office/word/2016/wordml/cid" xmlns:w16se="http://schemas.microsoft.com/office/word/2015/wordml/symex" xmlns:wpg="http://schemas.microsoft.com/office/word/2010/wordprocessingGroup" xmlns:wpi="http://schemas.microsoft.com/office/word/2010/wordprocessingInk" xmlns:wne="http://schemas.microsoft.com/office/word/2006/wordml" xmlns:wps="http://schemas.microsoft.com/office/word/2010/wordprocessingShape" mc:Ignorable="w14 w15 w16se w16cid wp14">
+  <w:footnote w:type="separator" w:id="-1">
+    <w:p>
+      <w:pPr>
+        <w:spacing w:line="240" w:lineRule="auto"/>
+      </w:pPr>
+      <w:r>
+        <w:separator/>
+      </w:r>
+    </w:p>
+  </w:footnote>
+  <w:footnote w:type="continuationSeparator" w:id="0">
+    <w:p>
+      <w:pPr>
+        <w:spacing w:line="240" w:lineRule="auto"/>
+      </w:pPr>
+      <w:r>
+        <w:continuationSeparator/>
+      </w:r>
+    </w:p>
+  </w:footnote>
+</w:footnotes>
 </file>
 
 <file path=word/styles.xml><?xml version="1.0" encoding="utf-8"?>
@@ -5447,7 +6017,7 @@
       </w:pPr>
     </w:pPrDefault>
   </w:docDefaults>
-  <w:latentStyles w:defLockedState="0" w:defUIPriority="99" w:defSemiHidden="0" w:defUnhideWhenUsed="0" w:defQFormat="0" w:count="375">
+  <w:latentStyles w:defLockedState="0" w:defUIPriority="99" w:defSemiHidden="0" w:defUnhideWhenUsed="0" w:defQFormat="0" w:count="376">
     <w:lsdException w:name="Normal" w:uiPriority="0" w:qFormat="1"/>
     <w:lsdException w:name="heading 1" w:uiPriority="9" w:qFormat="1"/>
     <w:lsdException w:name="heading 2" w:semiHidden="1" w:uiPriority="9" w:unhideWhenUsed="1" w:qFormat="1"/>
@@ -5553,7 +6123,6 @@
     <w:lsdException w:name="HTML Sample" w:semiHidden="1" w:unhideWhenUsed="1"/>
     <w:lsdException w:name="HTML Typewriter" w:semiHidden="1" w:unhideWhenUsed="1"/>
     <w:lsdException w:name="HTML Variable" w:semiHidden="1" w:unhideWhenUsed="1"/>
-    <w:lsdException w:name="Normal Table" w:semiHidden="1" w:unhideWhenUsed="1"/>
     <w:lsdException w:name="annotation subject" w:semiHidden="1" w:unhideWhenUsed="1"/>
     <w:lsdException w:name="No List" w:semiHidden="1" w:unhideWhenUsed="1"/>
     <w:lsdException w:name="Outline List 1" w:semiHidden="1" w:unhideWhenUsed="1"/>
@@ -5600,10 +6169,8 @@
     <w:lsdException w:name="Table Subtle 2" w:semiHidden="1" w:unhideWhenUsed="1"/>
     <w:lsdException w:name="Table Web 1" w:semiHidden="1" w:unhideWhenUsed="1"/>
     <w:lsdException w:name="Table Web 2" w:semiHidden="1" w:unhideWhenUsed="1"/>
-    <w:lsdException w:name="Table Web 3" w:semiHidden="1" w:unhideWhenUsed="1"/>
     <w:lsdException w:name="Balloon Text" w:semiHidden="1" w:unhideWhenUsed="1"/>
     <w:lsdException w:name="Table Grid" w:uiPriority="39"/>
-    <w:lsdException w:name="Table Theme" w:semiHidden="1" w:unhideWhenUsed="1"/>
     <w:lsdException w:name="Placeholder Text" w:semiHidden="1"/>
     <w:lsdException w:name="No Spacing" w:uiPriority="1" w:qFormat="1"/>
     <w:lsdException w:name="Light Shading" w:uiPriority="60"/>
@@ -5823,6 +6390,7 @@
     <w:lsdException w:name="Smart Hyperlink" w:semiHidden="1" w:unhideWhenUsed="1"/>
     <w:lsdException w:name="Hashtag" w:semiHidden="1" w:unhideWhenUsed="1"/>
     <w:lsdException w:name="Unresolved Mention" w:semiHidden="1" w:unhideWhenUsed="1"/>
+    <w:lsdException w:name="Smart Link" w:semiHidden="1" w:unhideWhenUsed="1"/>
   </w:latentStyles>
   <w:style w:type="paragraph" w:default="1" w:styleId="Normal">
     <w:name w:val="Normal"/>
@@ -6009,6 +6577,62 @@
       <w:color w:val="808080"/>
       <w:shd w:val="clear" w:color="auto" w:fill="E6E6E6"/>
     </w:rPr>
+  </w:style>
+  <w:style w:type="character" w:styleId="FollowedHyperlink">
+    <w:name w:val="FollowedHyperlink"/>
+    <w:basedOn w:val="DefaultParagraphFont"/>
+    <w:uiPriority w:val="99"/>
+    <w:semiHidden/>
+    <w:unhideWhenUsed/>
+    <w:rsid w:val="00354217"/>
+    <w:rPr>
+      <w:color w:val="800080" w:themeColor="followedHyperlink"/>
+      <w:u w:val="single"/>
+    </w:rPr>
+  </w:style>
+  <w:style w:type="paragraph" w:styleId="Header">
+    <w:name w:val="header"/>
+    <w:basedOn w:val="Normal"/>
+    <w:link w:val="HeaderChar"/>
+    <w:uiPriority w:val="99"/>
+    <w:unhideWhenUsed/>
+    <w:rsid w:val="00354217"/>
+    <w:pPr>
+      <w:tabs>
+        <w:tab w:val="center" w:pos="4419"/>
+        <w:tab w:val="right" w:pos="8838"/>
+      </w:tabs>
+      <w:spacing w:line="240" w:lineRule="auto"/>
+    </w:pPr>
+  </w:style>
+  <w:style w:type="character" w:customStyle="1" w:styleId="HeaderChar">
+    <w:name w:val="Header Char"/>
+    <w:basedOn w:val="DefaultParagraphFont"/>
+    <w:link w:val="Header"/>
+    <w:uiPriority w:val="99"/>
+    <w:rsid w:val="00354217"/>
+  </w:style>
+  <w:style w:type="paragraph" w:styleId="Footer">
+    <w:name w:val="footer"/>
+    <w:basedOn w:val="Normal"/>
+    <w:link w:val="FooterChar"/>
+    <w:uiPriority w:val="99"/>
+    <w:unhideWhenUsed/>
+    <w:rsid w:val="00354217"/>
+    <w:pPr>
+      <w:tabs>
+        <w:tab w:val="center" w:pos="4419"/>
+        <w:tab w:val="right" w:pos="8838"/>
+      </w:tabs>
+      <w:spacing w:line="240" w:lineRule="auto"/>
+    </w:pPr>
+  </w:style>
+  <w:style w:type="character" w:customStyle="1" w:styleId="FooterChar">
+    <w:name w:val="Footer Char"/>
+    <w:basedOn w:val="DefaultParagraphFont"/>
+    <w:link w:val="Footer"/>
+    <w:uiPriority w:val="99"/>
+    <w:rsid w:val="00354217"/>
   </w:style>
 </w:styles>
 </file>
@@ -6338,7 +6962,7 @@
 </file>
 
 <file path=customXml/itemProps1.xml><?xml version="1.0" encoding="utf-8"?>
-<ds:datastoreItem xmlns:ds="http://schemas.openxmlformats.org/officeDocument/2006/customXml" ds:itemID="{B6430FFB-862D-4FF9-A96E-AEE09A35B2EA}">
+<ds:datastoreItem xmlns:ds="http://schemas.openxmlformats.org/officeDocument/2006/customXml" ds:itemID="{4B6AA769-C7B2-45AC-8073-37FB72494835}">
   <ds:schemaRefs>
     <ds:schemaRef ds:uri="http://schemas.openxmlformats.org/officeDocument/2006/bibliography"/>
   </ds:schemaRefs>

</xml_diff>